<commit_message>
Revisi paragraf latar belakang
</commit_message>
<xml_diff>
--- a/BAB 1-2 Revisi Bimbingan.docx
+++ b/BAB 1-2 Revisi Bimbingan.docx
@@ -5697,29 +5697,18 @@
           <w:rFonts w:cs="Times New Roman"/>
           <w:szCs w:val="24"/>
         </w:rPr>
-        <w:t xml:space="preserve">dari sumber daya yang berbeda. </w:t>
-      </w:r>
-      <w:r>
-        <w:rPr>
-          <w:rFonts w:cs="Times New Roman"/>
-          <w:szCs w:val="24"/>
-        </w:rPr>
-        <w:t xml:space="preserve">Dengan menggunakan </w:t>
-      </w:r>
-      <w:r>
-        <w:rPr>
-          <w:rFonts w:cs="Times New Roman"/>
-          <w:i/>
-          <w:iCs/>
-          <w:szCs w:val="24"/>
-        </w:rPr>
-        <w:t>Deep Learning</w:t>
-      </w:r>
-      <w:r>
-        <w:rPr>
-          <w:rFonts w:cs="Times New Roman"/>
-          <w:i/>
-          <w:iCs/>
+        <w:t>dari sumber daya yang berbeda</w:t>
+      </w:r>
+      <w:r>
+        <w:rPr>
+          <w:rFonts w:cs="Times New Roman"/>
+          <w:szCs w:val="24"/>
+        </w:rPr>
+        <w:t>,</w:t>
+      </w:r>
+      <w:r>
+        <w:rPr>
+          <w:rFonts w:cs="Times New Roman"/>
           <w:szCs w:val="24"/>
         </w:rPr>
         <w:t xml:space="preserve"> </w:t>
@@ -5729,7 +5718,14 @@
           <w:rFonts w:cs="Times New Roman"/>
           <w:szCs w:val="24"/>
         </w:rPr>
-        <w:t xml:space="preserve">dalam pemodelan berbagai tipe data, sistem rekomendasi </w:t>
+        <w:t xml:space="preserve">penerapan </w:t>
+      </w:r>
+      <w:r>
+        <w:rPr>
+          <w:rFonts w:cs="Times New Roman"/>
+          <w:szCs w:val="24"/>
+        </w:rPr>
+        <w:t xml:space="preserve">pemodelan berbagai tipe data, sistem rekomendasi </w:t>
       </w:r>
       <w:r>
         <w:rPr>
@@ -5889,14 +5885,6 @@
         </w:rPr>
         <w:t xml:space="preserve"> </w:t>
       </w:r>
-    </w:p>
-    <w:p>
-      <w:pPr>
-        <w:rPr>
-          <w:rFonts w:cs="Times New Roman"/>
-          <w:szCs w:val="24"/>
-        </w:rPr>
-      </w:pPr>
       <w:r>
         <w:rPr>
           <w:rFonts w:cs="Times New Roman"/>
@@ -6382,15 +6370,7 @@
           <w:rFonts w:cs="Times New Roman"/>
           <w:szCs w:val="24"/>
         </w:rPr>
-        <w:t xml:space="preserve">pada </w:t>
-      </w:r>
-      <w:r>
-        <w:rPr>
-          <w:rFonts w:cs="Times New Roman"/>
-          <w:szCs w:val="24"/>
-        </w:rPr>
-        <w:lastRenderedPageBreak/>
-        <w:t xml:space="preserve">perpustakaan digital jarang memberikan </w:t>
+        <w:t xml:space="preserve">pada perpustakaan digital jarang memberikan </w:t>
       </w:r>
       <w:r>
         <w:rPr>
@@ -6490,7 +6470,15 @@
           <w:rFonts w:cs="Times New Roman"/>
           <w:szCs w:val="24"/>
         </w:rPr>
-        <w:t xml:space="preserve">. Jika hanya menggunakan </w:t>
+        <w:t xml:space="preserve">. Jika hanya </w:t>
+      </w:r>
+      <w:r>
+        <w:rPr>
+          <w:rFonts w:cs="Times New Roman"/>
+          <w:szCs w:val="24"/>
+        </w:rPr>
+        <w:lastRenderedPageBreak/>
+        <w:t xml:space="preserve">menggunakan </w:t>
       </w:r>
       <w:r>
         <w:rPr>
@@ -6672,7 +6660,21 @@
           <w:rFonts w:cs="Times New Roman"/>
           <w:szCs w:val="24"/>
         </w:rPr>
-        <w:t xml:space="preserve"> tanpa mengalami </w:t>
+        <w:t xml:space="preserve"> </w:t>
+      </w:r>
+      <w:r>
+        <w:rPr>
+          <w:rFonts w:cs="Times New Roman"/>
+          <w:szCs w:val="24"/>
+        </w:rPr>
+        <w:t>dan mengurangi</w:t>
+      </w:r>
+      <w:r>
+        <w:rPr>
+          <w:rFonts w:cs="Times New Roman"/>
+          <w:szCs w:val="24"/>
+        </w:rPr>
+        <w:t xml:space="preserve"> </w:t>
       </w:r>
       <w:r>
         <w:rPr>
@@ -7395,7 +7397,6 @@
           <w:iCs/>
           <w:szCs w:val="24"/>
         </w:rPr>
-        <w:lastRenderedPageBreak/>
         <w:t xml:space="preserve">Guest </w:t>
       </w:r>
       <w:r>
@@ -7458,6 +7459,7 @@
           <w:iCs/>
           <w:szCs w:val="24"/>
         </w:rPr>
+        <w:lastRenderedPageBreak/>
         <w:t>Mobile application</w:t>
       </w:r>
       <w:r>
@@ -8379,8 +8381,11 @@
         <w:ind w:left="851"/>
       </w:pPr>
       <w:r>
+        <w:t xml:space="preserve">Pada tahap ini akan dilakukan pengolahan data dengan baik, dimana akan melakukan transformasi data ke suatu format yang prosesnya lebih mudah dan efektif </w:t>
+      </w:r>
+      <w:r>
         <w:lastRenderedPageBreak/>
-        <w:t>Pada tahap ini akan dilakukan pengolahan data dengan baik, dimana akan melakukan transformasi data ke suatu format yang prosesnya lebih mudah dan efektif seba</w:t>
+        <w:t>seba</w:t>
       </w:r>
       <w:r>
         <w:t xml:space="preserve">gai kebutuhan pengguna. Tahapan </w:t>

</xml_diff>

<commit_message>
Ref 1.6	Metodologi Pengembangan Sistem
</commit_message>
<xml_diff>
--- a/BAB 1-2 Revisi Bimbingan.docx
+++ b/BAB 1-2 Revisi Bimbingan.docx
@@ -1536,23 +1536,7 @@
                 <w:rFonts w:cs="Times New Roman"/>
                 <w:noProof/>
               </w:rPr>
-              <w:t xml:space="preserve">Rumusan </w:t>
-            </w:r>
-            <w:r>
-              <w:rPr>
-                <w:rStyle w:val="Hyperlink"/>
-                <w:rFonts w:cs="Times New Roman"/>
-                <w:noProof/>
-              </w:rPr>
-              <w:t>M</w:t>
-            </w:r>
-            <w:r>
-              <w:rPr>
-                <w:rStyle w:val="Hyperlink"/>
-                <w:rFonts w:cs="Times New Roman"/>
-                <w:noProof/>
-              </w:rPr>
-              <w:t>asalah</w:t>
+              <w:t>Rumusan Masalah</w:t>
             </w:r>
             <w:r>
               <w:rPr>
@@ -1896,7 +1880,23 @@
                 <w:rFonts w:cs="Times New Roman"/>
                 <w:noProof/>
               </w:rPr>
-              <w:t>Metodologi Pengembangan Sistem</w:t>
+              <w:t>Metodologi P</w:t>
+            </w:r>
+            <w:r>
+              <w:rPr>
+                <w:rStyle w:val="Hyperlink"/>
+                <w:rFonts w:cs="Times New Roman"/>
+                <w:noProof/>
+              </w:rPr>
+              <w:t>e</w:t>
+            </w:r>
+            <w:r>
+              <w:rPr>
+                <w:rStyle w:val="Hyperlink"/>
+                <w:rFonts w:cs="Times New Roman"/>
+                <w:noProof/>
+              </w:rPr>
+              <w:t>ngembangan Sistem</w:t>
             </w:r>
             <w:r>
               <w:rPr>
@@ -2010,7 +2010,7 @@
                 <w:noProof/>
                 <w:webHidden/>
               </w:rPr>
-              <w:t>6</w:t>
+              <w:t>5</w:t>
             </w:r>
             <w:r>
               <w:rPr>
@@ -2094,7 +2094,7 @@
                 <w:noProof/>
                 <w:webHidden/>
               </w:rPr>
-              <w:t>6</w:t>
+              <w:t>5</w:t>
             </w:r>
             <w:r>
               <w:rPr>
@@ -2180,7 +2180,7 @@
                 <w:noProof/>
                 <w:webHidden/>
               </w:rPr>
-              <w:t>6</w:t>
+              <w:t>5</w:t>
             </w:r>
             <w:r>
               <w:rPr>
@@ -2264,7 +2264,7 @@
                 <w:noProof/>
                 <w:webHidden/>
               </w:rPr>
-              <w:t>6</w:t>
+              <w:t>5</w:t>
             </w:r>
             <w:r>
               <w:rPr>
@@ -2348,7 +2348,7 @@
                 <w:noProof/>
                 <w:webHidden/>
               </w:rPr>
-              <w:t>7</w:t>
+              <w:t>6</w:t>
             </w:r>
             <w:r>
               <w:rPr>
@@ -2434,7 +2434,7 @@
                 <w:noProof/>
                 <w:webHidden/>
               </w:rPr>
-              <w:t>9</w:t>
+              <w:t>8</w:t>
             </w:r>
             <w:r>
               <w:rPr>
@@ -2518,7 +2518,7 @@
                 <w:noProof/>
                 <w:webHidden/>
               </w:rPr>
-              <w:t>10</w:t>
+              <w:t>9</w:t>
             </w:r>
             <w:r>
               <w:rPr>
@@ -2602,7 +2602,7 @@
                 <w:noProof/>
                 <w:webHidden/>
               </w:rPr>
-              <w:t>11</w:t>
+              <w:t>10</w:t>
             </w:r>
             <w:r>
               <w:rPr>
@@ -2686,7 +2686,7 @@
                 <w:noProof/>
                 <w:webHidden/>
               </w:rPr>
-              <w:t>12</w:t>
+              <w:t>11</w:t>
             </w:r>
             <w:r>
               <w:rPr>
@@ -2774,7 +2774,7 @@
                 <w:noProof/>
                 <w:webHidden/>
               </w:rPr>
-              <w:t>13</w:t>
+              <w:t>12</w:t>
             </w:r>
             <w:r>
               <w:rPr>
@@ -2862,7 +2862,7 @@
                 <w:noProof/>
                 <w:webHidden/>
               </w:rPr>
-              <w:t>15</w:t>
+              <w:t>14</w:t>
             </w:r>
             <w:r>
               <w:rPr>
@@ -2909,25 +2909,7 @@
                 <w:noProof/>
                 <w:lang w:val="en-ID"/>
               </w:rPr>
-              <w:t>Deep Collabor</w:t>
-            </w:r>
-            <w:r>
-              <w:rPr>
-                <w:rStyle w:val="Hyperlink"/>
-                <w:rFonts w:cs="Times New Roman"/>
-                <w:noProof/>
-                <w:lang w:val="en-ID"/>
-              </w:rPr>
-              <w:t>a</w:t>
-            </w:r>
-            <w:r>
-              <w:rPr>
-                <w:rStyle w:val="Hyperlink"/>
-                <w:rFonts w:cs="Times New Roman"/>
-                <w:noProof/>
-                <w:lang w:val="en-ID"/>
-              </w:rPr>
-              <w:t>tive Filtering</w:t>
+              <w:t>Deep Collaborative Filtering</w:t>
             </w:r>
             <w:r>
               <w:rPr>
@@ -2968,7 +2950,7 @@
                 <w:noProof/>
                 <w:webHidden/>
               </w:rPr>
-              <w:t>16</w:t>
+              <w:t>15</w:t>
             </w:r>
             <w:r>
               <w:rPr>
@@ -3054,7 +3036,7 @@
                 <w:noProof/>
                 <w:webHidden/>
               </w:rPr>
-              <w:t>17</w:t>
+              <w:t>16</w:t>
             </w:r>
             <w:r>
               <w:rPr>
@@ -3140,7 +3122,7 @@
                 <w:noProof/>
                 <w:webHidden/>
               </w:rPr>
-              <w:t>17</w:t>
+              <w:t>16</w:t>
             </w:r>
             <w:r>
               <w:rPr>
@@ -3185,39 +3167,7 @@
                 <w:rFonts w:cs="Times New Roman"/>
                 <w:noProof/>
               </w:rPr>
-              <w:t>Mendapatkan Late</w:t>
-            </w:r>
-            <w:r>
-              <w:rPr>
-                <w:rStyle w:val="Hyperlink"/>
-                <w:rFonts w:cs="Times New Roman"/>
-                <w:noProof/>
-              </w:rPr>
-              <w:t>n</w:t>
-            </w:r>
-            <w:r>
-              <w:rPr>
-                <w:rStyle w:val="Hyperlink"/>
-                <w:rFonts w:cs="Times New Roman"/>
-                <w:noProof/>
-              </w:rPr>
-              <w:t>t F</w:t>
-            </w:r>
-            <w:r>
-              <w:rPr>
-                <w:rStyle w:val="Hyperlink"/>
-                <w:rFonts w:cs="Times New Roman"/>
-                <w:noProof/>
-              </w:rPr>
-              <w:t>a</w:t>
-            </w:r>
-            <w:r>
-              <w:rPr>
-                <w:rStyle w:val="Hyperlink"/>
-                <w:rFonts w:cs="Times New Roman"/>
-                <w:noProof/>
-              </w:rPr>
-              <w:t>ctor dari User dan Item</w:t>
+              <w:t>Mendapatkan Latent Factor dari User dan Item</w:t>
             </w:r>
             <w:r>
               <w:rPr>
@@ -3258,7 +3208,7 @@
                 <w:noProof/>
                 <w:webHidden/>
               </w:rPr>
-              <w:t>18</w:t>
+              <w:t>17</w:t>
             </w:r>
             <w:r>
               <w:rPr>
@@ -3344,7 +3294,7 @@
                 <w:noProof/>
                 <w:webHidden/>
               </w:rPr>
-              <w:t>20</w:t>
+              <w:t>19</w:t>
             </w:r>
             <w:r>
               <w:rPr>
@@ -3437,7 +3387,7 @@
                 <w:noProof/>
                 <w:webHidden/>
               </w:rPr>
-              <w:t>20</w:t>
+              <w:t>19</w:t>
             </w:r>
             <w:r>
               <w:rPr>
@@ -3513,7 +3463,7 @@
                 <w:noProof/>
                 <w:webHidden/>
               </w:rPr>
-              <w:t>20</w:t>
+              <w:t>19</w:t>
             </w:r>
             <w:r>
               <w:rPr>
@@ -3556,7 +3506,21 @@
                 <w:rStyle w:val="Hyperlink"/>
                 <w:noProof/>
               </w:rPr>
-              <w:t>Mean Absolute Error (MAE)</w:t>
+              <w:t>Mean</w:t>
+            </w:r>
+            <w:r>
+              <w:rPr>
+                <w:rStyle w:val="Hyperlink"/>
+                <w:noProof/>
+              </w:rPr>
+              <w:t xml:space="preserve"> </w:t>
+            </w:r>
+            <w:r>
+              <w:rPr>
+                <w:rStyle w:val="Hyperlink"/>
+                <w:noProof/>
+              </w:rPr>
+              <w:t>Absolute Error (MAE)</w:t>
             </w:r>
             <w:r>
               <w:rPr>
@@ -3597,7 +3561,7 @@
                 <w:noProof/>
                 <w:webHidden/>
               </w:rPr>
-              <w:t>21</w:t>
+              <w:t>20</w:t>
             </w:r>
             <w:r>
               <w:rPr>
@@ -3652,7 +3616,42 @@
                 <w:rStyle w:val="Hyperlink"/>
                 <w:noProof/>
               </w:rPr>
-              <w:t>Mean Square Error (</w:t>
+              <w:t>M</w:t>
+            </w:r>
+            <w:r>
+              <w:rPr>
+                <w:rStyle w:val="Hyperlink"/>
+                <w:noProof/>
+              </w:rPr>
+              <w:t>ean Squ</w:t>
+            </w:r>
+            <w:r>
+              <w:rPr>
+                <w:rStyle w:val="Hyperlink"/>
+                <w:noProof/>
+              </w:rPr>
+              <w:t>a</w:t>
+            </w:r>
+            <w:r>
+              <w:rPr>
+                <w:rStyle w:val="Hyperlink"/>
+                <w:noProof/>
+              </w:rPr>
+              <w:t>re</w:t>
+            </w:r>
+            <w:r>
+              <w:rPr>
+                <w:rStyle w:val="Hyperlink"/>
+                <w:noProof/>
+              </w:rPr>
+              <w:t xml:space="preserve"> </w:t>
+            </w:r>
+            <w:r>
+              <w:rPr>
+                <w:rStyle w:val="Hyperlink"/>
+                <w:noProof/>
+              </w:rPr>
+              <w:t>Error (</w:t>
             </w:r>
             <w:r>
               <w:rPr>
@@ -3708,7 +3707,7 @@
                 <w:noProof/>
                 <w:webHidden/>
               </w:rPr>
-              <w:t>21</w:t>
+              <w:t>20</w:t>
             </w:r>
             <w:r>
               <w:rPr>
@@ -3781,7 +3780,7 @@
                 <w:noProof/>
                 <w:webHidden/>
               </w:rPr>
-              <w:t>23</w:t>
+              <w:t>22</w:t>
             </w:r>
             <w:r>
               <w:rPr>
@@ -3960,7 +3959,7 @@
             <w:webHidden/>
             <w:szCs w:val="24"/>
           </w:rPr>
-          <w:t>8</w:t>
+          <w:t>2</w:t>
         </w:r>
         <w:r>
           <w:rPr>
@@ -4362,7 +4361,7 @@
             <w:webHidden/>
             <w:szCs w:val="24"/>
           </w:rPr>
-          <w:t>6</w:t>
+          <w:t>2</w:t>
         </w:r>
         <w:r>
           <w:rPr>
@@ -4450,7 +4449,7 @@
             <w:webHidden/>
             <w:szCs w:val="24"/>
           </w:rPr>
-          <w:t>7</w:t>
+          <w:t>2</w:t>
         </w:r>
         <w:r>
           <w:rPr>
@@ -4586,7 +4585,7 @@
             <w:webHidden/>
             <w:szCs w:val="24"/>
           </w:rPr>
-          <w:t>10</w:t>
+          <w:t>2</w:t>
         </w:r>
         <w:r>
           <w:rPr>
@@ -4703,7 +4702,7 @@
             <w:webHidden/>
             <w:szCs w:val="24"/>
           </w:rPr>
-          <w:t>12</w:t>
+          <w:t>2</w:t>
         </w:r>
         <w:r>
           <w:rPr>
@@ -4791,7 +4790,7 @@
             <w:webHidden/>
             <w:szCs w:val="24"/>
           </w:rPr>
-          <w:t>14</w:t>
+          <w:t>2</w:t>
         </w:r>
         <w:r>
           <w:rPr>
@@ -4879,7 +4878,7 @@
             <w:webHidden/>
             <w:szCs w:val="24"/>
           </w:rPr>
-          <w:t>15</w:t>
+          <w:t>2</w:t>
         </w:r>
         <w:r>
           <w:rPr>
@@ -6409,68 +6408,14 @@
           <w:rFonts w:cs="Times New Roman"/>
           <w:szCs w:val="24"/>
         </w:rPr>
-        <w:t>.</w:t>
-      </w:r>
-      <w:r>
-        <w:rPr>
-          <w:rFonts w:cs="Times New Roman"/>
-          <w:szCs w:val="24"/>
-        </w:rPr>
-        <w:t xml:space="preserve"> </w:t>
-      </w:r>
-      <w:r>
-        <w:rPr>
-          <w:rFonts w:cs="Times New Roman"/>
-          <w:szCs w:val="24"/>
-        </w:rPr>
-        <w:t>D</w:t>
-      </w:r>
-      <w:r>
-        <w:rPr>
-          <w:rFonts w:cs="Times New Roman"/>
-          <w:i/>
-          <w:szCs w:val="24"/>
-        </w:rPr>
-        <w:t xml:space="preserve">eep </w:t>
-      </w:r>
-      <w:r>
-        <w:rPr>
-          <w:rFonts w:cs="Times New Roman"/>
-          <w:i/>
-          <w:szCs w:val="24"/>
-        </w:rPr>
-        <w:t>c</w:t>
-      </w:r>
-      <w:r>
-        <w:rPr>
-          <w:rFonts w:cs="Times New Roman"/>
-          <w:i/>
-          <w:szCs w:val="24"/>
-        </w:rPr>
-        <w:t xml:space="preserve">ollaborative </w:t>
-      </w:r>
-      <w:r>
-        <w:rPr>
-          <w:rFonts w:cs="Times New Roman"/>
-          <w:i/>
-          <w:szCs w:val="24"/>
-        </w:rPr>
-        <w:t>f</w:t>
-      </w:r>
-      <w:r>
-        <w:rPr>
-          <w:rFonts w:cs="Times New Roman"/>
-          <w:i/>
-          <w:szCs w:val="24"/>
-        </w:rPr>
-        <w:t>iltering</w:t>
-      </w:r>
-      <w:r>
-        <w:rPr>
-          <w:rFonts w:cs="Times New Roman"/>
-          <w:szCs w:val="24"/>
-        </w:rPr>
-        <w:t xml:space="preserve"> mengintegrasikan </w:t>
+        <w:t xml:space="preserve"> dan </w:t>
+      </w:r>
+      <w:r>
+        <w:rPr>
+          <w:rFonts w:cs="Times New Roman"/>
+          <w:szCs w:val="24"/>
+        </w:rPr>
+        <w:t xml:space="preserve">mengintegrasikan </w:t>
       </w:r>
       <w:r>
         <w:rPr>
@@ -8769,16 +8714,7 @@
           <w:iCs/>
           <w:szCs w:val="24"/>
         </w:rPr>
-        <w:t>pada</w:t>
-      </w:r>
-      <w:r>
-        <w:rPr>
-          <w:rFonts w:cs="Times New Roman"/>
-          <w:i/>
-          <w:iCs/>
-          <w:szCs w:val="24"/>
-        </w:rPr>
-        <w:t xml:space="preserve"> </w:t>
+        <w:t xml:space="preserve">pada </w:t>
       </w:r>
       <w:r>
         <w:rPr>
@@ -8901,7 +8837,14 @@
           <w:i/>
           <w:iCs/>
         </w:rPr>
-        <w:t>ISBN</w:t>
+        <w:t>ISBN,</w:t>
+      </w:r>
+      <w:r>
+        <w:rPr>
+          <w:i/>
+          <w:iCs/>
+        </w:rPr>
+        <w:t xml:space="preserve"> </w:t>
       </w:r>
       <w:r>
         <w:rPr>
@@ -8909,23 +8852,129 @@
           <w:i/>
           <w:iCs/>
         </w:rPr>
+        <w:t>Book-Title,</w:t>
+      </w:r>
+      <w:r>
+        <w:rPr>
+          <w:i/>
+          <w:iCs/>
+        </w:rPr>
+        <w:t xml:space="preserve"> </w:t>
+      </w:r>
+      <w:r>
+        <w:rPr>
+          <w:rStyle w:val="sc-fznmnq"/>
+          <w:i/>
+          <w:iCs/>
+        </w:rPr>
+        <w:t>Book-Author,</w:t>
+      </w:r>
+      <w:r>
+        <w:rPr>
+          <w:i/>
+          <w:iCs/>
+        </w:rPr>
+        <w:t xml:space="preserve"> </w:t>
+      </w:r>
+      <w:r>
+        <w:rPr>
+          <w:rStyle w:val="sc-fznmnq"/>
+          <w:i/>
+          <w:iCs/>
+        </w:rPr>
+        <w:t>Year-Of-Publication,</w:t>
+      </w:r>
+      <w:r>
+        <w:rPr>
+          <w:i/>
+          <w:iCs/>
+        </w:rPr>
+        <w:t xml:space="preserve"> </w:t>
+      </w:r>
+      <w:r>
+        <w:rPr>
+          <w:rStyle w:val="sc-fznmnq"/>
+          <w:i/>
+          <w:iCs/>
+        </w:rPr>
+        <w:t>Publisher,</w:t>
+      </w:r>
+      <w:r>
+        <w:rPr>
+          <w:i/>
+          <w:iCs/>
+        </w:rPr>
+        <w:t xml:space="preserve"> </w:t>
+      </w:r>
+      <w:r>
+        <w:rPr>
+          <w:rStyle w:val="sc-fznmnq"/>
+          <w:i/>
+          <w:iCs/>
+        </w:rPr>
+        <w:t>Image-URL</w:t>
+      </w:r>
+      <w:r>
+        <w:rPr>
+          <w:rStyle w:val="sc-fznmnq"/>
+          <w:i/>
+          <w:iCs/>
+        </w:rPr>
         <w:t>,</w:t>
       </w:r>
       <w:r>
         <w:rPr>
-          <w:rStyle w:val="ListParagraph"/>
+          <w:rStyle w:val="sc-fznmnq"/>
+        </w:rPr>
+        <w:t xml:space="preserve"> </w:t>
+      </w:r>
+      <w:r>
+        <w:rPr>
+          <w:rStyle w:val="sc-fznmnq"/>
           <w:i/>
           <w:iCs/>
         </w:rPr>
+        <w:t xml:space="preserve">file </w:t>
+      </w:r>
+      <w:r>
+        <w:rPr>
+          <w:i/>
+          <w:iCs/>
+        </w:rPr>
+        <w:t>BX-Book-Ratings</w:t>
+      </w:r>
+      <w:r>
+        <w:rPr>
+          <w:i/>
+          <w:iCs/>
+        </w:rPr>
         <w:t xml:space="preserve"> </w:t>
       </w:r>
       <w:r>
+        <w:t xml:space="preserve">(.csv) dengan </w:t>
+      </w:r>
+      <w:proofErr w:type="spellStart"/>
+      <w:r>
+        <w:t>attribut</w:t>
+      </w:r>
+      <w:proofErr w:type="spellEnd"/>
+      <w:r>
+        <w:t xml:space="preserve"> </w:t>
+      </w:r>
+      <w:r>
         <w:rPr>
           <w:rStyle w:val="sc-fznmnq"/>
           <w:i/>
           <w:iCs/>
         </w:rPr>
-        <w:t>Book-Title</w:t>
+        <w:t>User-ID,</w:t>
+      </w:r>
+      <w:r>
+        <w:rPr>
+          <w:i/>
+          <w:iCs/>
+        </w:rPr>
+        <w:t xml:space="preserve"> </w:t>
       </w:r>
       <w:r>
         <w:rPr>
@@ -8933,11 +8982,10 @@
           <w:i/>
           <w:iCs/>
         </w:rPr>
-        <w:t>,</w:t>
-      </w:r>
-      <w:r>
-        <w:rPr>
-          <w:rStyle w:val="ListParagraph"/>
+        <w:t>ISBN,</w:t>
+      </w:r>
+      <w:r>
+        <w:rPr>
           <w:i/>
           <w:iCs/>
         </w:rPr>
@@ -8949,7 +8997,7 @@
           <w:i/>
           <w:iCs/>
         </w:rPr>
-        <w:t>Book-Author</w:t>
+        <w:t>Book-Rating</w:t>
       </w:r>
       <w:r>
         <w:rPr>
@@ -8957,11 +9005,18 @@
           <w:i/>
           <w:iCs/>
         </w:rPr>
-        <w:t>,</w:t>
-      </w:r>
-      <w:r>
-        <w:rPr>
-          <w:rStyle w:val="ListParagraph"/>
+        <w:t xml:space="preserve">, </w:t>
+      </w:r>
+      <w:proofErr w:type="gramStart"/>
+      <w:r>
+        <w:rPr>
+          <w:rStyle w:val="sc-fznmnq"/>
+        </w:rPr>
+        <w:t>dan</w:t>
+      </w:r>
+      <w:r>
+        <w:rPr>
+          <w:rStyle w:val="sc-fznmnq"/>
           <w:i/>
           <w:iCs/>
         </w:rPr>
@@ -8973,7 +9028,7 @@
           <w:i/>
           <w:iCs/>
         </w:rPr>
-        <w:t>Year-Of-Publication</w:t>
+        <w:t xml:space="preserve"> </w:t>
       </w:r>
       <w:r>
         <w:rPr>
@@ -8981,11 +9036,12 @@
           <w:i/>
           <w:iCs/>
         </w:rPr>
-        <w:t>,</w:t>
-      </w:r>
-      <w:r>
-        <w:rPr>
-          <w:rStyle w:val="ListParagraph"/>
+        <w:t>file</w:t>
+      </w:r>
+      <w:proofErr w:type="gramEnd"/>
+      <w:r>
+        <w:rPr>
+          <w:rStyle w:val="sc-fznmnq"/>
           <w:i/>
           <w:iCs/>
         </w:rPr>
@@ -8993,11 +9049,43 @@
       </w:r>
       <w:r>
         <w:rPr>
+          <w:i/>
+          <w:iCs/>
+        </w:rPr>
+        <w:t>BX-Users</w:t>
+      </w:r>
+      <w:r>
+        <w:rPr>
+          <w:i/>
+          <w:iCs/>
+        </w:rPr>
+        <w:t xml:space="preserve"> </w:t>
+      </w:r>
+      <w:r>
+        <w:t xml:space="preserve">(.csv) dengan </w:t>
+      </w:r>
+      <w:proofErr w:type="spellStart"/>
+      <w:r>
+        <w:t>attribut</w:t>
+      </w:r>
+      <w:proofErr w:type="spellEnd"/>
+      <w:r>
+        <w:t xml:space="preserve"> </w:t>
+      </w:r>
+      <w:r>
+        <w:rPr>
           <w:rStyle w:val="sc-fznmnq"/>
           <w:i/>
           <w:iCs/>
         </w:rPr>
-        <w:t>Publisher</w:t>
+        <w:t>User-ID,</w:t>
+      </w:r>
+      <w:r>
+        <w:rPr>
+          <w:i/>
+          <w:iCs/>
+        </w:rPr>
+        <w:t xml:space="preserve"> </w:t>
       </w:r>
       <w:r>
         <w:rPr>
@@ -9005,11 +9093,11 @@
           <w:i/>
           <w:iCs/>
         </w:rPr>
-        <w:t>,</w:t>
-      </w:r>
-      <w:r>
-        <w:rPr>
-          <w:rStyle w:val="ListParagraph"/>
+        <w:t>Location,</w:t>
+      </w:r>
+      <w:r>
+        <w:rPr>
+          <w:rStyle w:val="sc-fznmnq"/>
           <w:i/>
           <w:iCs/>
         </w:rPr>
@@ -9021,7 +9109,7 @@
           <w:i/>
           <w:iCs/>
         </w:rPr>
-        <w:t>Image-URL</w:t>
+        <w:t>Age</w:t>
       </w:r>
       <w:r>
         <w:rPr>
@@ -9029,241 +9117,16 @@
           <w:i/>
           <w:iCs/>
         </w:rPr>
-        <w:t>,</w:t>
+        <w:t xml:space="preserve"> </w:t>
       </w:r>
       <w:r>
         <w:rPr>
           <w:rStyle w:val="sc-fznmnq"/>
         </w:rPr>
-        <w:t xml:space="preserve"> </w:t>
-      </w:r>
-      <w:r>
-        <w:rPr>
-          <w:rStyle w:val="sc-fznmnq"/>
-          <w:i/>
-          <w:iCs/>
-        </w:rPr>
-        <w:t xml:space="preserve">file </w:t>
-      </w:r>
-      <w:r>
-        <w:rPr>
-          <w:i/>
-          <w:iCs/>
-        </w:rPr>
-        <w:t>BX-Book-Ratings</w:t>
-      </w:r>
-      <w:r>
-        <w:rPr>
-          <w:i/>
-          <w:iCs/>
-        </w:rPr>
-        <w:t xml:space="preserve"> </w:t>
-      </w:r>
-      <w:r>
-        <w:t>(</w:t>
-      </w:r>
-      <w:r>
-        <w:t>.csv</w:t>
-      </w:r>
-      <w:r>
-        <w:t xml:space="preserve">) dengan </w:t>
-      </w:r>
-      <w:proofErr w:type="spellStart"/>
-      <w:r>
-        <w:t>attribut</w:t>
-      </w:r>
-      <w:proofErr w:type="spellEnd"/>
-      <w:r>
-        <w:t xml:space="preserve"> </w:t>
-      </w:r>
-      <w:r>
-        <w:rPr>
-          <w:rStyle w:val="sc-fznmnq"/>
-          <w:i/>
-          <w:iCs/>
-        </w:rPr>
-        <w:t>User-ID</w:t>
-      </w:r>
-      <w:r>
-        <w:rPr>
-          <w:rStyle w:val="sc-fznmnq"/>
-          <w:i/>
-          <w:iCs/>
-        </w:rPr>
-        <w:t>,</w:t>
-      </w:r>
-      <w:r>
-        <w:rPr>
-          <w:rStyle w:val="ListParagraph"/>
-          <w:i/>
-          <w:iCs/>
-        </w:rPr>
-        <w:t xml:space="preserve"> </w:t>
-      </w:r>
-      <w:r>
-        <w:rPr>
-          <w:rStyle w:val="sc-fznmnq"/>
-          <w:i/>
-          <w:iCs/>
-        </w:rPr>
-        <w:t>ISBN</w:t>
-      </w:r>
-      <w:r>
-        <w:rPr>
-          <w:rStyle w:val="sc-fznmnq"/>
-          <w:i/>
-          <w:iCs/>
-        </w:rPr>
-        <w:t>,</w:t>
-      </w:r>
-      <w:r>
-        <w:rPr>
-          <w:rStyle w:val="ListParagraph"/>
-          <w:i/>
-          <w:iCs/>
-        </w:rPr>
-        <w:t xml:space="preserve"> </w:t>
-      </w:r>
-      <w:r>
-        <w:rPr>
-          <w:rStyle w:val="sc-fznmnq"/>
-          <w:i/>
-          <w:iCs/>
-        </w:rPr>
-        <w:t>Book-Rating</w:t>
-      </w:r>
-      <w:r>
-        <w:rPr>
-          <w:rStyle w:val="sc-fznmnq"/>
-          <w:i/>
-          <w:iCs/>
-        </w:rPr>
-        <w:t xml:space="preserve">, </w:t>
-      </w:r>
-      <w:proofErr w:type="gramStart"/>
-      <w:r>
-        <w:rPr>
-          <w:rStyle w:val="sc-fznmnq"/>
-        </w:rPr>
-        <w:t>dan</w:t>
-      </w:r>
-      <w:r>
-        <w:rPr>
-          <w:rStyle w:val="sc-fznmnq"/>
-          <w:i/>
-          <w:iCs/>
-        </w:rPr>
-        <w:t xml:space="preserve"> </w:t>
-      </w:r>
-      <w:r>
-        <w:rPr>
-          <w:rStyle w:val="sc-fznmnq"/>
-          <w:i/>
-          <w:iCs/>
-        </w:rPr>
-        <w:t xml:space="preserve"> </w:t>
-      </w:r>
-      <w:r>
-        <w:rPr>
-          <w:rStyle w:val="sc-fznmnq"/>
-          <w:i/>
-          <w:iCs/>
-        </w:rPr>
-        <w:t>file</w:t>
-      </w:r>
-      <w:proofErr w:type="gramEnd"/>
-      <w:r>
-        <w:rPr>
-          <w:rStyle w:val="sc-fznmnq"/>
-          <w:i/>
-          <w:iCs/>
-        </w:rPr>
-        <w:t xml:space="preserve"> </w:t>
-      </w:r>
-      <w:r>
-        <w:rPr>
-          <w:i/>
-          <w:iCs/>
-        </w:rPr>
-        <w:t>BX-Users</w:t>
-      </w:r>
-      <w:r>
-        <w:rPr>
-          <w:i/>
-          <w:iCs/>
-        </w:rPr>
-        <w:t xml:space="preserve"> </w:t>
-      </w:r>
-      <w:r>
-        <w:t xml:space="preserve">(.csv) dengan </w:t>
-      </w:r>
-      <w:proofErr w:type="spellStart"/>
-      <w:r>
-        <w:t>attribut</w:t>
-      </w:r>
-      <w:proofErr w:type="spellEnd"/>
-      <w:r>
-        <w:t xml:space="preserve"> </w:t>
-      </w:r>
-      <w:r>
-        <w:rPr>
-          <w:rStyle w:val="sc-fznmnq"/>
-          <w:i/>
-          <w:iCs/>
-        </w:rPr>
-        <w:t>User-ID,</w:t>
-      </w:r>
-      <w:r>
-        <w:rPr>
-          <w:rStyle w:val="ListParagraph"/>
-          <w:i/>
-          <w:iCs/>
-        </w:rPr>
-        <w:t xml:space="preserve"> </w:t>
-      </w:r>
-      <w:r>
-        <w:rPr>
-          <w:rStyle w:val="sc-fznmnq"/>
-          <w:i/>
-          <w:iCs/>
-        </w:rPr>
-        <w:t>Location,</w:t>
-      </w:r>
-      <w:r>
-        <w:rPr>
-          <w:rStyle w:val="sc-fznmnq"/>
-          <w:i/>
-          <w:iCs/>
-        </w:rPr>
-        <w:t xml:space="preserve"> </w:t>
-      </w:r>
-      <w:r>
-        <w:rPr>
-          <w:rStyle w:val="sc-fznmnq"/>
-          <w:i/>
-          <w:iCs/>
-        </w:rPr>
-        <w:t>Age</w:t>
-      </w:r>
-      <w:r>
-        <w:rPr>
-          <w:rStyle w:val="sc-fznmnq"/>
-          <w:i/>
-          <w:iCs/>
-        </w:rPr>
-        <w:t xml:space="preserve"> </w:t>
-      </w:r>
-      <w:r>
-        <w:rPr>
-          <w:rStyle w:val="sc-fznmnq"/>
-        </w:rPr>
         <w:t xml:space="preserve">dengan jumlah </w:t>
       </w:r>
       <w:r>
-        <w:t>1,149,780</w:t>
-      </w:r>
-      <w:r>
-        <w:t xml:space="preserve"> </w:t>
+        <w:t xml:space="preserve">1,149,780 </w:t>
       </w:r>
       <w:r>
         <w:rPr>
@@ -9361,25 +9224,7 @@
           <w:iCs/>
           <w:szCs w:val="24"/>
         </w:rPr>
-        <w:t>file</w:t>
-      </w:r>
-      <w:r>
-        <w:rPr>
-          <w:rFonts w:cs="Times New Roman"/>
-          <w:i/>
-          <w:iCs/>
-          <w:szCs w:val="24"/>
-        </w:rPr>
-        <w:t xml:space="preserve"> </w:t>
-      </w:r>
-      <w:r>
-        <w:rPr>
-          <w:rFonts w:cs="Times New Roman"/>
-          <w:i/>
-          <w:iCs/>
-          <w:szCs w:val="24"/>
-        </w:rPr>
-        <w:t>Electronic Publication</w:t>
+        <w:t>file Electronic Publication</w:t>
       </w:r>
       <w:r>
         <w:rPr>
@@ -9545,23 +9390,35 @@
       <w:bookmarkEnd w:id="12"/>
     </w:p>
     <w:p>
-      <w:r>
-        <w:t xml:space="preserve">Metodologi yang digunakan pada pengembangan sistem ini yaitu dengan model </w:t>
-      </w:r>
-      <w:r>
-        <w:rPr>
-          <w:i/>
-        </w:rPr>
-        <w:t>waterfal</w:t>
-      </w:r>
-      <w:r>
-        <w:rPr>
-          <w:i/>
-        </w:rPr>
-        <w:t>l</w:t>
-      </w:r>
-      <w:r>
-        <w:t xml:space="preserve"> dengan tahapan sebagai berikut:</w:t>
+      <w:pPr>
+        <w:pStyle w:val="ListParagraph"/>
+        <w:ind w:left="0" w:firstLine="567"/>
+        <w:rPr>
+          <w:rFonts w:eastAsia="Times New Roman" w:cs="Times New Roman"/>
+          <w:color w:val="000000"/>
+        </w:rPr>
+      </w:pPr>
+      <w:r>
+        <w:rPr>
+          <w:rFonts w:eastAsia="Times New Roman" w:cs="Times New Roman"/>
+          <w:color w:val="000000"/>
+        </w:rPr>
+        <w:t xml:space="preserve">Metodologi yang digunakan dalam penyusunan tugas akhir ini adalah sebagai berikut, dimana dalam membangun aplikasi menggunakan model </w:t>
+      </w:r>
+      <w:r>
+        <w:rPr>
+          <w:rFonts w:eastAsia="Times New Roman" w:cs="Times New Roman"/>
+          <w:i/>
+          <w:color w:val="000000"/>
+        </w:rPr>
+        <w:t>waterfall</w:t>
+      </w:r>
+      <w:r>
+        <w:rPr>
+          <w:rFonts w:eastAsia="Times New Roman" w:cs="Times New Roman"/>
+          <w:color w:val="000000"/>
+        </w:rPr>
+        <w:t>.</w:t>
       </w:r>
     </w:p>
     <w:p>
@@ -9601,53 +9458,59 @@
     </w:p>
     <w:p>
       <w:pPr>
-        <w:ind w:left="851"/>
+        <w:ind w:left="851" w:firstLine="589"/>
       </w:pPr>
       <w:r>
         <w:t>Pada tahapan ini</w:t>
       </w:r>
       <w:r>
-        <w:t xml:space="preserve"> perhitungan untuk algoritma </w:t>
+        <w:t xml:space="preserve"> </w:t>
+      </w:r>
+      <w:r>
+        <w:t xml:space="preserve">dilakukan </w:t>
+      </w:r>
+      <w:r>
+        <w:t xml:space="preserve">perhitungan untuk </w:t>
+      </w:r>
+      <w:r>
+        <w:t>metode</w:t>
+      </w:r>
+      <w:r>
+        <w:t xml:space="preserve"> </w:t>
       </w:r>
       <w:r>
         <w:rPr>
           <w:i/>
           <w:iCs/>
         </w:rPr>
-        <w:t xml:space="preserve">Deep Collaborative Filtering </w:t>
-      </w:r>
-      <w:r>
-        <w:t xml:space="preserve">yang akan digunakan dengan contoh kasus atau angka sederhana disajikan secara tahap demi tahap serta menggunakan </w:t>
+        <w:t>Deep Collaborative Filtering</w:t>
       </w:r>
       <w:r>
         <w:rPr>
           <w:i/>
           <w:iCs/>
         </w:rPr>
-        <w:t>f</w:t>
+        <w:t>,</w:t>
       </w:r>
       <w:r>
         <w:rPr>
           <w:i/>
           <w:iCs/>
         </w:rPr>
-        <w:t>lowchart</w:t>
-      </w:r>
-      <w:r>
-        <w:t xml:space="preserve"> untuk menganalisis proses </w:t>
-      </w:r>
-      <w:r>
-        <w:rPr>
-          <w:iCs/>
-        </w:rPr>
-        <w:t>algoritma yang digunakan</w:t>
-      </w:r>
-      <w:r>
-        <w:rPr>
-          <w:i/>
-          <w:iCs/>
-        </w:rPr>
-        <w:t>.</w:t>
+        <w:t xml:space="preserve"> a</w:t>
+      </w:r>
+      <w:r>
+        <w:t>na</w:t>
+      </w:r>
+      <w:r>
+        <w:t xml:space="preserve">lisis </w:t>
+      </w:r>
+      <w:r>
+        <w:rPr>
+          <w:rFonts w:cs="Times New Roman"/>
+          <w:szCs w:val="24"/>
+        </w:rPr>
+        <w:t>yang dilakukan adalah perhitungan dengan contoh masalah yang sederhana dan menggunakan metode yang dipilih kedalam contoh permasalahan.</w:t>
       </w:r>
     </w:p>
     <w:p>
@@ -9668,22 +9531,98 @@
           <w:rFonts w:cs="Times New Roman"/>
           <w:szCs w:val="24"/>
         </w:rPr>
-        <w:t>Studi L</w:t>
-      </w:r>
-      <w:r>
-        <w:rPr>
-          <w:rFonts w:cs="Times New Roman"/>
-          <w:szCs w:val="24"/>
-        </w:rPr>
-        <w:t>iteratur</w:t>
+        <w:t>Analisis Kebutuhan</w:t>
       </w:r>
     </w:p>
     <w:p>
       <w:pPr>
-        <w:ind w:left="851"/>
-      </w:pPr>
-      <w:r>
-        <w:t>Pada tahapan ini adalah mencari literatur yang berhubungan dengan topik yang diangkat. Tujuan dari tahapan ini adalah penulis memahami konsep, metode dan teknologi Native.</w:t>
+        <w:pStyle w:val="ListParagraph"/>
+        <w:ind w:left="851" w:firstLine="589"/>
+      </w:pPr>
+      <w:r>
+        <w:rPr>
+          <w:rFonts w:eastAsia="Times New Roman" w:cs="Times New Roman"/>
+          <w:color w:val="000000"/>
+        </w:rPr>
+        <w:t xml:space="preserve">Pada tahap ini dilakukan analisis kebutuhan fungsional, menggunakan </w:t>
+      </w:r>
+      <w:r>
+        <w:rPr>
+          <w:rFonts w:eastAsia="Times New Roman" w:cs="Times New Roman"/>
+          <w:i/>
+          <w:color w:val="000000"/>
+        </w:rPr>
+        <w:t>use case diagram</w:t>
+      </w:r>
+      <w:r>
+        <w:rPr>
+          <w:rFonts w:eastAsia="Times New Roman" w:cs="Times New Roman"/>
+          <w:color w:val="000000"/>
+        </w:rPr>
+        <w:t xml:space="preserve">, kebutuhan </w:t>
+      </w:r>
+      <w:r>
+        <w:rPr>
+          <w:rFonts w:eastAsia="Times New Roman" w:cs="Times New Roman"/>
+          <w:i/>
+          <w:color w:val="000000"/>
+        </w:rPr>
+        <w:t>non-</w:t>
+      </w:r>
+      <w:r>
+        <w:rPr>
+          <w:rFonts w:eastAsia="Times New Roman" w:cs="Times New Roman"/>
+          <w:color w:val="000000"/>
+        </w:rPr>
+        <w:t>fungsional memanfaatkan</w:t>
+      </w:r>
+      <w:r>
+        <w:rPr>
+          <w:rFonts w:eastAsia="Times New Roman" w:cs="Times New Roman"/>
+          <w:i/>
+          <w:color w:val="000000"/>
+        </w:rPr>
+        <w:t xml:space="preserve"> PIECES </w:t>
+      </w:r>
+      <w:r>
+        <w:rPr>
+          <w:rFonts w:cs="Times New Roman"/>
+          <w:szCs w:val="24"/>
+        </w:rPr>
+        <w:t>(</w:t>
+      </w:r>
+      <w:r>
+        <w:rPr>
+          <w:rFonts w:cs="Times New Roman"/>
+          <w:i/>
+          <w:szCs w:val="24"/>
+        </w:rPr>
+        <w:t>Performance</w:t>
+      </w:r>
+      <w:r>
+        <w:rPr>
+          <w:rFonts w:cs="Times New Roman"/>
+          <w:szCs w:val="24"/>
+        </w:rPr>
+        <w:t xml:space="preserve">, </w:t>
+      </w:r>
+      <w:r>
+        <w:rPr>
+          <w:rFonts w:cs="Times New Roman"/>
+          <w:i/>
+          <w:szCs w:val="24"/>
+        </w:rPr>
+        <w:t>Information, Economy, Control, Efficiency, Service</w:t>
+      </w:r>
+      <w:r>
+        <w:rPr>
+          <w:rFonts w:cs="Times New Roman"/>
+          <w:szCs w:val="24"/>
+        </w:rPr>
+        <w:t>)</w:t>
+      </w:r>
+      <w:r>
+        <w:t>.</w:t>
       </w:r>
     </w:p>
     <w:p>
@@ -9704,44 +9643,52 @@
           <w:rFonts w:cs="Times New Roman"/>
           <w:szCs w:val="24"/>
         </w:rPr>
-        <w:t xml:space="preserve">Data </w:t>
-      </w:r>
-      <w:r>
-        <w:rPr>
-          <w:rFonts w:cs="Times New Roman"/>
-          <w:i/>
-          <w:szCs w:val="24"/>
-        </w:rPr>
-        <w:t>Processing</w:t>
+        <w:t>Perancangan</w:t>
       </w:r>
     </w:p>
     <w:p>
       <w:pPr>
-        <w:ind w:left="851"/>
-      </w:pPr>
-      <w:r>
-        <w:t>Pada tahap ini akan dilakukan pengolahan data dengan baik, dimana akan melakukan transformasi data ke suatu format yang prosesnya lebih mudah dan efektif seba</w:t>
-      </w:r>
-      <w:r>
-        <w:t xml:space="preserve">gai kebutuhan pengguna. Tahapan </w:t>
-      </w:r>
-      <w:r>
-        <w:rPr>
-          <w:i/>
-        </w:rPr>
-        <w:t>processing</w:t>
-      </w:r>
-      <w:r>
-        <w:t xml:space="preserve"> ini terdiri dari pemilihan atribut, penggabungan data, </w:t>
-      </w:r>
-      <w:r>
-        <w:rPr>
-          <w:i/>
-        </w:rPr>
-        <w:t>data cleaning</w:t>
-      </w:r>
-      <w:r>
-        <w:t>, dan standarisasi data.</w:t>
+        <w:pStyle w:val="ListParagraph"/>
+        <w:ind w:left="851" w:firstLine="589"/>
+      </w:pPr>
+      <w:r>
+        <w:rPr>
+          <w:rFonts w:eastAsia="Times New Roman" w:cs="Times New Roman"/>
+          <w:color w:val="000000"/>
+        </w:rPr>
+        <w:t xml:space="preserve">Pada tahap ini adalah tahap lanjutan dari tahap analisis dengan melakukan perancangan tampilan </w:t>
+      </w:r>
+      <w:r>
+        <w:rPr>
+          <w:rFonts w:eastAsia="Times New Roman" w:cs="Times New Roman"/>
+          <w:i/>
+          <w:color w:val="000000"/>
+        </w:rPr>
+        <w:t xml:space="preserve">(interface) </w:t>
+      </w:r>
+      <w:r>
+        <w:rPr>
+          <w:rFonts w:eastAsia="Times New Roman" w:cs="Times New Roman"/>
+          <w:color w:val="000000"/>
+        </w:rPr>
+        <w:t>menggunakan Figma, pemodelan basis data menggunakan Microsoft Visio, perancangan basis data menggunakan ERD (</w:t>
+      </w:r>
+      <w:bookmarkStart w:id="13" w:name="_Hlk62836089"/>
+      <w:r>
+        <w:rPr>
+          <w:rFonts w:cs="Times New Roman"/>
+          <w:i/>
+          <w:szCs w:val="24"/>
+        </w:rPr>
+        <w:t>Entity Relationship Diagrams</w:t>
+      </w:r>
+      <w:bookmarkEnd w:id="13"/>
+      <w:r>
+        <w:rPr>
+          <w:rFonts w:cs="Times New Roman"/>
+          <w:szCs w:val="24"/>
+        </w:rPr>
+        <w:t>).</w:t>
       </w:r>
     </w:p>
     <w:p>
@@ -9762,7 +9709,14 @@
           <w:rFonts w:cs="Times New Roman"/>
           <w:szCs w:val="24"/>
         </w:rPr>
-        <w:t>Perancangan</w:t>
+        <w:t>Pera</w:t>
+      </w:r>
+      <w:r>
+        <w:rPr>
+          <w:rFonts w:cs="Times New Roman"/>
+          <w:szCs w:val="24"/>
+        </w:rPr>
+        <w:t>ncangan</w:t>
       </w:r>
     </w:p>
     <w:p>
@@ -9770,57 +9724,147 @@
         <w:ind w:left="851"/>
       </w:pPr>
       <w:r>
-        <w:t>Pada tahapan ini</w:t>
-      </w:r>
-      <w:r>
-        <w:t xml:space="preserve"> </w:t>
-      </w:r>
-      <w:r>
-        <w:t>adalah tahapan lanjutan</w:t>
-      </w:r>
-      <w:r>
-        <w:t xml:space="preserve"> </w:t>
-      </w:r>
-      <w:r>
-        <w:t>dari tahapan analisis de</w:t>
-      </w:r>
-      <w:r>
-        <w:t>n</w:t>
-      </w:r>
-      <w:r>
-        <w:t>gan melakukan perancangan tampilan (</w:t>
+        <w:rPr>
+          <w:rFonts w:eastAsia="Times New Roman" w:cs="Times New Roman"/>
+          <w:color w:val="000000"/>
+        </w:rPr>
+        <w:t xml:space="preserve">Pada tahap ini dilakukan penulisan kode program, aplikasi </w:t>
+      </w:r>
+      <w:proofErr w:type="spellStart"/>
+      <w:r>
+        <w:rPr>
+          <w:rFonts w:eastAsia="Times New Roman" w:cs="Times New Roman"/>
+          <w:i/>
+          <w:color w:val="000000"/>
+        </w:rPr>
+        <w:t>wesbsite</w:t>
+      </w:r>
+      <w:proofErr w:type="spellEnd"/>
+      <w:r>
+        <w:rPr>
+          <w:rFonts w:eastAsia="Times New Roman" w:cs="Times New Roman"/>
+          <w:color w:val="000000"/>
+        </w:rPr>
+        <w:t xml:space="preserve"> dengan menggunakan </w:t>
+      </w:r>
+      <w:proofErr w:type="spellStart"/>
+      <w:r>
+        <w:rPr>
+          <w:rFonts w:eastAsia="Times New Roman" w:cs="Times New Roman"/>
+          <w:i/>
+          <w:color w:val="000000"/>
+        </w:rPr>
+        <w:t>Javascript</w:t>
+      </w:r>
+      <w:proofErr w:type="spellEnd"/>
+      <w:r>
+        <w:rPr>
+          <w:rFonts w:eastAsia="Times New Roman" w:cs="Times New Roman"/>
+          <w:color w:val="000000"/>
+        </w:rPr>
+        <w:t xml:space="preserve"> dan </w:t>
+      </w:r>
+      <w:proofErr w:type="spellStart"/>
+      <w:r>
+        <w:rPr>
+          <w:rFonts w:eastAsia="Times New Roman" w:cs="Times New Roman"/>
+          <w:i/>
+          <w:color w:val="000000"/>
+        </w:rPr>
+        <w:t>Node.Js</w:t>
+      </w:r>
+      <w:proofErr w:type="spellEnd"/>
+      <w:r>
+        <w:rPr>
+          <w:rFonts w:eastAsia="Times New Roman" w:cs="Times New Roman"/>
+          <w:i/>
+          <w:color w:val="000000"/>
+        </w:rPr>
+        <w:t xml:space="preserve">, </w:t>
+      </w:r>
+      <w:r>
+        <w:rPr>
+          <w:rFonts w:eastAsia="Times New Roman" w:cs="Times New Roman"/>
+          <w:color w:val="000000"/>
+        </w:rPr>
+        <w:t xml:space="preserve">aplikasi </w:t>
+      </w:r>
+      <w:r>
+        <w:rPr>
+          <w:rFonts w:eastAsia="Times New Roman" w:cs="Times New Roman"/>
+          <w:i/>
+          <w:color w:val="000000"/>
+        </w:rPr>
+        <w:t xml:space="preserve">mobile </w:t>
+      </w:r>
+      <w:r>
+        <w:rPr>
+          <w:rFonts w:eastAsia="Times New Roman" w:cs="Times New Roman"/>
+          <w:color w:val="000000"/>
+        </w:rPr>
+        <w:t>menggunakan Kotlin</w:t>
+      </w:r>
+      <w:r>
+        <w:rPr>
+          <w:rFonts w:eastAsia="Times New Roman" w:cs="Times New Roman"/>
+          <w:i/>
+          <w:color w:val="000000"/>
+        </w:rPr>
+        <w:t xml:space="preserve">, </w:t>
+      </w:r>
+      <w:r>
+        <w:rPr>
+          <w:rFonts w:eastAsia="Times New Roman" w:cs="Times New Roman"/>
+          <w:color w:val="000000"/>
+        </w:rPr>
+        <w:t>dan</w:t>
+      </w:r>
+      <w:r>
+        <w:rPr>
+          <w:rFonts w:eastAsia="Times New Roman" w:cs="Times New Roman"/>
+          <w:i/>
+          <w:color w:val="000000"/>
+        </w:rPr>
+        <w:t xml:space="preserve"> API </w:t>
+      </w:r>
+      <w:proofErr w:type="spellStart"/>
+      <w:r>
+        <w:rPr>
+          <w:rFonts w:eastAsia="Times New Roman" w:cs="Times New Roman"/>
+          <w:color w:val="000000"/>
+        </w:rPr>
+        <w:t>algoritma</w:t>
+      </w:r>
+      <w:proofErr w:type="spellEnd"/>
+      <w:r>
+        <w:rPr>
+          <w:rFonts w:eastAsia="Times New Roman" w:cs="Times New Roman"/>
+          <w:color w:val="000000"/>
+        </w:rPr>
+        <w:t xml:space="preserve"> menggunakan bahasa </w:t>
+      </w:r>
+      <w:proofErr w:type="spellStart"/>
+      <w:r>
+        <w:rPr>
+          <w:rFonts w:eastAsia="Times New Roman" w:cs="Times New Roman"/>
+          <w:color w:val="000000"/>
+        </w:rPr>
+        <w:t>pemograman</w:t>
+      </w:r>
+      <w:proofErr w:type="spellEnd"/>
+      <w:r>
+        <w:rPr>
+          <w:rFonts w:eastAsia="Times New Roman" w:cs="Times New Roman"/>
+          <w:color w:val="000000"/>
+        </w:rPr>
+        <w:t xml:space="preserve"> Phyton</w:t>
       </w:r>
       <w:r>
         <w:rPr>
           <w:i/>
           <w:iCs/>
         </w:rPr>
-        <w:t>interface</w:t>
-      </w:r>
-      <w:r>
-        <w:t>) menggunakan F</w:t>
-      </w:r>
-      <w:r>
-        <w:t>igma,</w:t>
-      </w:r>
-      <w:r>
-        <w:t xml:space="preserve"> pemodel</w:t>
-      </w:r>
-      <w:r>
-        <w:t>an basis data menggunakan Microsoft V</w:t>
-      </w:r>
-      <w:r>
-        <w:t>isio</w:t>
-      </w:r>
-      <w:r>
-        <w:t xml:space="preserve"> untuk perancangan ERD </w:t>
-      </w:r>
-      <w:r>
-        <w:rPr>
-          <w:i/>
-          <w:iCs/>
-        </w:rPr>
-        <w:t>(Entity Relationship Diagrams).</w:t>
+        <w:t>.</w:t>
       </w:r>
     </w:p>
     <w:p>
@@ -9841,7 +9885,7 @@
           <w:rFonts w:cs="Times New Roman"/>
           <w:szCs w:val="24"/>
         </w:rPr>
-        <w:t xml:space="preserve">Implementasi </w:t>
+        <w:t>Pengujian Program</w:t>
       </w:r>
     </w:p>
     <w:p>
@@ -9852,228 +9896,319 @@
         </w:rPr>
       </w:pPr>
       <w:r>
-        <w:t>Pada tahapan ini dilakukan</w:t>
-      </w:r>
-      <w:r>
-        <w:t xml:space="preserve"> </w:t>
-      </w:r>
-      <w:r>
-        <w:t xml:space="preserve">penulisan kode </w:t>
-      </w:r>
-      <w:r>
-        <w:t>program</w:t>
-      </w:r>
-      <w:r>
-        <w:t xml:space="preserve"> menggunakan bahasa </w:t>
+        <w:rPr>
+          <w:rFonts w:eastAsia="Times New Roman" w:cs="Times New Roman"/>
+          <w:color w:val="000000"/>
+        </w:rPr>
+        <w:t xml:space="preserve">Pada tahap ini dilakukan proses pengujian </w:t>
+      </w:r>
+      <w:r>
+        <w:rPr>
+          <w:rFonts w:eastAsia="Times New Roman" w:cs="Times New Roman"/>
+          <w:color w:val="000000"/>
+        </w:rPr>
+        <w:t>di</w:t>
+      </w:r>
+      <w:r>
+        <w:rPr>
+          <w:rFonts w:eastAsia="Times New Roman" w:cs="Times New Roman"/>
+          <w:color w:val="000000"/>
+        </w:rPr>
+        <w:t xml:space="preserve">lakukan </w:t>
+      </w:r>
+      <w:r>
+        <w:rPr>
+          <w:rFonts w:eastAsia="Times New Roman" w:cs="Times New Roman"/>
+          <w:color w:val="000000"/>
+        </w:rPr>
+        <w:t xml:space="preserve">untuk </w:t>
+      </w:r>
+      <w:r>
+        <w:rPr>
+          <w:rFonts w:eastAsia="Times New Roman" w:cs="Times New Roman"/>
+          <w:color w:val="000000"/>
+        </w:rPr>
+        <w:t xml:space="preserve">memastikan perangkat lunak yang dibuat dapat berjalan sesuai dengan </w:t>
       </w:r>
       <w:proofErr w:type="spellStart"/>
       <w:r>
-        <w:t>kotlin</w:t>
+        <w:rPr>
+          <w:rFonts w:eastAsia="Times New Roman" w:cs="Times New Roman"/>
+          <w:color w:val="000000"/>
+        </w:rPr>
+        <w:t>fungsionalitasnya</w:t>
       </w:r>
       <w:proofErr w:type="spellEnd"/>
       <w:r>
-        <w:t xml:space="preserve"> untuk </w:t>
-      </w:r>
-      <w:r>
-        <w:t xml:space="preserve">aplikasi </w:t>
-      </w:r>
-      <w:r>
-        <w:rPr>
-          <w:i/>
+        <w:rPr>
           <w:iCs/>
         </w:rPr>
-        <w:t>mobile</w:t>
-      </w:r>
-      <w:r>
-        <w:t xml:space="preserve"> </w:t>
-      </w:r>
-      <w:bookmarkStart w:id="13" w:name="_Hlk62836254"/>
-      <w:r>
-        <w:t xml:space="preserve">dan </w:t>
-      </w:r>
-      <w:proofErr w:type="spellStart"/>
-      <w:r>
-        <w:rPr>
-          <w:i/>
-        </w:rPr>
-        <w:t>Javascript</w:t>
-      </w:r>
-      <w:bookmarkEnd w:id="13"/>
-      <w:proofErr w:type="spellEnd"/>
-      <w:r>
-        <w:rPr>
-          <w:i/>
-        </w:rPr>
-        <w:t xml:space="preserve">, </w:t>
-      </w:r>
-      <w:r>
-        <w:rPr>
-          <w:rFonts w:cs="Times New Roman"/>
-          <w:i/>
-          <w:iCs/>
-          <w:szCs w:val="24"/>
-        </w:rPr>
-        <w:t>PHP Hypertext Preprocessor</w:t>
-      </w:r>
-      <w:r>
-        <w:rPr>
-          <w:rFonts w:cs="Times New Roman"/>
-          <w:szCs w:val="24"/>
-        </w:rPr>
-        <w:t xml:space="preserve"> </w:t>
-      </w:r>
-      <w:r>
-        <w:rPr>
-          <w:rFonts w:cs="Times New Roman"/>
-          <w:iCs/>
-          <w:szCs w:val="24"/>
-        </w:rPr>
-        <w:t>(</w:t>
-      </w:r>
-      <w:r>
-        <w:rPr>
-          <w:rFonts w:cs="Times New Roman"/>
-          <w:iCs/>
-          <w:szCs w:val="24"/>
-        </w:rPr>
-        <w:t>PHP</w:t>
-      </w:r>
-      <w:r>
-        <w:rPr>
-          <w:rFonts w:cs="Times New Roman"/>
-          <w:iCs/>
-          <w:szCs w:val="24"/>
-        </w:rPr>
-        <w:t xml:space="preserve">) </w:t>
-      </w:r>
-      <w:r>
-        <w:rPr>
-          <w:iCs/>
-        </w:rPr>
-        <w:t>unt</w:t>
-      </w:r>
-      <w:r>
-        <w:rPr>
-          <w:iCs/>
-        </w:rPr>
-        <w:t xml:space="preserve">uk aplikasi web. Tool library yang digunakan dalam proses pembangunan aplikasi ini adalah: </w:t>
+        <w:t>.</w:t>
       </w:r>
     </w:p>
     <w:p>
       <w:pPr>
         <w:pStyle w:val="ListParagraph"/>
         <w:numPr>
-          <w:ilvl w:val="1"/>
-          <w:numId w:val="4"/>
+          <w:ilvl w:val="0"/>
+          <w:numId w:val="11"/>
         </w:numPr>
-      </w:pPr>
-      <w:r>
-        <w:t xml:space="preserve">Framework </w:t>
-      </w:r>
-      <w:r>
-        <w:t>Laravel versi 5.5.</w:t>
+        <w:ind w:left="1276" w:hanging="283"/>
+        <w:jc w:val="left"/>
+        <w:rPr>
+          <w:rFonts w:cs="Times New Roman"/>
+          <w:szCs w:val="24"/>
+        </w:rPr>
+      </w:pPr>
+      <w:r>
+        <w:rPr>
+          <w:rFonts w:cs="Times New Roman"/>
+          <w:szCs w:val="24"/>
+        </w:rPr>
+        <w:t>Pengujian sistem rekomendasi deep collaborative filtering menggunakan</w:t>
+      </w:r>
+      <w:r>
+        <w:rPr>
+          <w:rFonts w:cs="Times New Roman"/>
+          <w:szCs w:val="24"/>
+        </w:rPr>
+        <w:t xml:space="preserve"> </w:t>
+      </w:r>
+      <w:r>
+        <w:rPr>
+          <w:rFonts w:cs="Times New Roman"/>
+          <w:szCs w:val="24"/>
+        </w:rPr>
+        <w:t>Mean Absolute Error</w:t>
+      </w:r>
+      <w:r>
+        <w:rPr>
+          <w:rFonts w:cs="Times New Roman"/>
+          <w:szCs w:val="24"/>
+        </w:rPr>
+        <w:t xml:space="preserve"> </w:t>
+      </w:r>
+      <w:r>
+        <w:rPr>
+          <w:rFonts w:cs="Times New Roman"/>
+          <w:szCs w:val="24"/>
+        </w:rPr>
+        <w:t>(MAE) dan Root Mean Square Error (RMSE).</w:t>
+      </w:r>
+      <w:r>
+        <w:rPr>
+          <w:rFonts w:cs="Times New Roman"/>
+          <w:szCs w:val="24"/>
+        </w:rPr>
+        <w:t xml:space="preserve"> </w:t>
+      </w:r>
+      <w:r>
+        <w:rPr>
+          <w:rFonts w:cs="Times New Roman"/>
+          <w:szCs w:val="24"/>
+        </w:rPr>
+        <w:t>Pengujian dengan</w:t>
+      </w:r>
+      <w:r>
+        <w:rPr>
+          <w:rFonts w:cs="Times New Roman"/>
+          <w:szCs w:val="24"/>
+        </w:rPr>
+        <w:t xml:space="preserve"> </w:t>
+      </w:r>
+      <w:r>
+        <w:rPr>
+          <w:rFonts w:cs="Times New Roman"/>
+          <w:szCs w:val="24"/>
+        </w:rPr>
+        <w:t>Mean Absolute Error</w:t>
+      </w:r>
+      <w:r>
+        <w:rPr>
+          <w:rFonts w:cs="Times New Roman"/>
+          <w:szCs w:val="24"/>
+        </w:rPr>
+        <w:t xml:space="preserve"> </w:t>
+      </w:r>
+      <w:r>
+        <w:rPr>
+          <w:rFonts w:cs="Times New Roman"/>
+          <w:szCs w:val="24"/>
+        </w:rPr>
+        <w:t>(MAE)</w:t>
+      </w:r>
+      <w:r>
+        <w:rPr>
+          <w:rFonts w:cs="Times New Roman"/>
+          <w:szCs w:val="24"/>
+        </w:rPr>
+        <w:t xml:space="preserve"> </w:t>
+      </w:r>
+      <w:r>
+        <w:rPr>
+          <w:rFonts w:cs="Times New Roman"/>
+          <w:szCs w:val="24"/>
+        </w:rPr>
+        <w:t>digunakan</w:t>
+      </w:r>
+      <w:r>
+        <w:rPr>
+          <w:rFonts w:cs="Times New Roman"/>
+          <w:szCs w:val="24"/>
+        </w:rPr>
+        <w:t xml:space="preserve"> </w:t>
+      </w:r>
+      <w:r>
+        <w:rPr>
+          <w:rFonts w:cs="Times New Roman"/>
+          <w:szCs w:val="24"/>
+        </w:rPr>
+        <w:t>untuk mengukur keakuratan nilai</w:t>
+      </w:r>
+      <w:r>
+        <w:rPr>
+          <w:rFonts w:cs="Times New Roman"/>
+          <w:szCs w:val="24"/>
+        </w:rPr>
+        <w:t xml:space="preserve"> </w:t>
+      </w:r>
+      <w:r>
+        <w:rPr>
+          <w:rFonts w:cs="Times New Roman"/>
+          <w:szCs w:val="24"/>
+        </w:rPr>
+        <w:t>rekomendasi</w:t>
+      </w:r>
+      <w:r>
+        <w:rPr>
+          <w:rFonts w:cs="Times New Roman"/>
+          <w:szCs w:val="24"/>
+        </w:rPr>
+        <w:t xml:space="preserve"> </w:t>
+      </w:r>
+      <w:r>
+        <w:rPr>
+          <w:rFonts w:cs="Times New Roman"/>
+          <w:szCs w:val="24"/>
+        </w:rPr>
+        <w:t>dimana nilai dari hasil pengujian</w:t>
+      </w:r>
+      <w:r>
+        <w:rPr>
+          <w:rFonts w:cs="Times New Roman"/>
+          <w:szCs w:val="24"/>
+        </w:rPr>
+        <w:t xml:space="preserve"> </w:t>
+      </w:r>
+      <w:r>
+        <w:rPr>
+          <w:rFonts w:cs="Times New Roman"/>
+          <w:szCs w:val="24"/>
+        </w:rPr>
+        <w:t>pada sistem rekomendasi</w:t>
+      </w:r>
+      <w:r>
+        <w:rPr>
+          <w:rFonts w:cs="Times New Roman"/>
+          <w:szCs w:val="24"/>
+        </w:rPr>
+        <w:t xml:space="preserve"> </w:t>
+      </w:r>
+      <w:r>
+        <w:rPr>
+          <w:rFonts w:cs="Times New Roman"/>
+          <w:szCs w:val="24"/>
+        </w:rPr>
+        <w:t>akan menjadi parameter akurat atau tidaknya rekomendasi yang diberikan</w:t>
+      </w:r>
+      <w:r>
+        <w:rPr>
+          <w:rFonts w:cs="Times New Roman"/>
+          <w:szCs w:val="24"/>
+        </w:rPr>
+        <w:t xml:space="preserve"> dan </w:t>
+      </w:r>
+      <w:r>
+        <w:rPr>
+          <w:rFonts w:cs="Times New Roman"/>
+          <w:szCs w:val="24"/>
+        </w:rPr>
+        <w:t>Root Mean Square Error (RMSE)</w:t>
+      </w:r>
+      <w:r>
+        <w:rPr>
+          <w:rFonts w:cs="Times New Roman"/>
+          <w:szCs w:val="24"/>
+        </w:rPr>
+        <w:t xml:space="preserve"> </w:t>
+      </w:r>
+      <w:r>
+        <w:rPr>
+          <w:rFonts w:cs="Times New Roman"/>
+          <w:szCs w:val="24"/>
+        </w:rPr>
+        <w:t xml:space="preserve">mendapatkan hasil dengan </w:t>
+      </w:r>
+      <w:proofErr w:type="spellStart"/>
+      <w:r>
+        <w:rPr>
+          <w:rFonts w:cs="Times New Roman"/>
+          <w:szCs w:val="24"/>
+        </w:rPr>
+        <w:t>mengkuadratkan</w:t>
+      </w:r>
+      <w:proofErr w:type="spellEnd"/>
+      <w:r>
+        <w:rPr>
+          <w:rFonts w:cs="Times New Roman"/>
+          <w:szCs w:val="24"/>
+        </w:rPr>
+        <w:t xml:space="preserve"> error</w:t>
+      </w:r>
+      <w:r>
+        <w:rPr>
+          <w:rFonts w:cs="Times New Roman"/>
+          <w:szCs w:val="24"/>
+        </w:rPr>
+        <w:t>.</w:t>
       </w:r>
     </w:p>
     <w:p>
       <w:pPr>
         <w:pStyle w:val="ListParagraph"/>
         <w:numPr>
-          <w:ilvl w:val="1"/>
-          <w:numId w:val="4"/>
+          <w:ilvl w:val="0"/>
+          <w:numId w:val="11"/>
         </w:numPr>
-      </w:pPr>
-      <w:r>
-        <w:t>Bootstrap</w:t>
-      </w:r>
-      <w:r>
-        <w:t xml:space="preserve"> </w:t>
-      </w:r>
-      <w:r>
-        <w:t>CSS framework versi</w:t>
-      </w:r>
-      <w:r>
-        <w:t xml:space="preserve"> </w:t>
-      </w:r>
-      <w:r>
-        <w:t>4.6.0.</w:t>
-      </w:r>
-    </w:p>
-    <w:p>
-      <w:pPr>
-        <w:pStyle w:val="ListParagraph"/>
-        <w:numPr>
-          <w:ilvl w:val="1"/>
-          <w:numId w:val="4"/>
-        </w:numPr>
-      </w:pPr>
-      <w:r>
-        <w:t xml:space="preserve">XAMPP release versi </w:t>
-      </w:r>
-      <w:r>
-        <w:t>7.3.26</w:t>
-      </w:r>
-      <w:r>
-        <w:t>.</w:t>
-      </w:r>
-    </w:p>
-    <w:p>
-      <w:pPr>
-        <w:pStyle w:val="ListParagraph"/>
-        <w:numPr>
-          <w:ilvl w:val="1"/>
-          <w:numId w:val="4"/>
-        </w:numPr>
-      </w:pPr>
-      <w:r>
-        <w:t>Android Studio versi 3.2.1.</w:t>
-      </w:r>
-    </w:p>
-    <w:p>
-      <w:pPr>
-        <w:pStyle w:val="ListParagraph"/>
-        <w:numPr>
-          <w:ilvl w:val="1"/>
-          <w:numId w:val="4"/>
-        </w:numPr>
-      </w:pPr>
-      <w:r>
-        <w:t>Emulator</w:t>
-      </w:r>
-      <w:r>
-        <w:t xml:space="preserve"> </w:t>
-      </w:r>
-      <w:r>
-        <w:t>Android Lollipop 5.0 +</w:t>
-      </w:r>
-    </w:p>
-    <w:p>
-      <w:pPr>
-        <w:pStyle w:val="ListParagraph"/>
-        <w:numPr>
-          <w:ilvl w:val="1"/>
-          <w:numId w:val="4"/>
-        </w:numPr>
-      </w:pPr>
-      <w:r>
-        <w:t xml:space="preserve">Library E-Reader EPUB.js </w:t>
-      </w:r>
-      <w:proofErr w:type="spellStart"/>
-      <w:r>
-        <w:t>Futurepress</w:t>
-      </w:r>
-      <w:proofErr w:type="spellEnd"/>
-      <w:r>
-        <w:t xml:space="preserve">  </w:t>
-      </w:r>
-    </w:p>
-    <w:p>
-      <w:pPr>
-        <w:pStyle w:val="ListParagraph"/>
-        <w:ind w:left="1800" w:firstLine="0"/>
-      </w:pPr>
-      <w:r>
+        <w:ind w:left="1134" w:hanging="283"/>
+        <w:rPr>
+          <w:rFonts w:cs="Times New Roman"/>
+          <w:szCs w:val="24"/>
+        </w:rPr>
+      </w:pPr>
+      <w:r>
+        <w:rPr>
+          <w:rFonts w:cs="Times New Roman"/>
+          <w:szCs w:val="24"/>
+        </w:rPr>
         <w:lastRenderedPageBreak/>
-        <w:br/>
+        <w:t xml:space="preserve">Pengujian fungsionalitas dari aplikasi perpustakaan, menggunakan metode </w:t>
+      </w:r>
+      <w:r>
+        <w:rPr>
+          <w:rFonts w:cs="Times New Roman"/>
+          <w:i/>
+          <w:iCs/>
+          <w:szCs w:val="24"/>
+        </w:rPr>
+        <w:t xml:space="preserve">Black Box Testing </w:t>
+      </w:r>
+      <w:r>
+        <w:rPr>
+          <w:rFonts w:cs="Times New Roman"/>
+          <w:szCs w:val="24"/>
+        </w:rPr>
+        <w:t>untuk menguji perangkat lunak apakah hasilnya sesuai dengan yang diharapkan.</w:t>
       </w:r>
     </w:p>
     <w:p>
@@ -10094,209 +10229,22 @@
           <w:rFonts w:cs="Times New Roman"/>
           <w:szCs w:val="24"/>
         </w:rPr>
-        <w:t>Pengujian</w:t>
+        <w:t>Kesimpulan hasil pengujian</w:t>
       </w:r>
     </w:p>
     <w:p>
       <w:pPr>
-        <w:ind w:left="851"/>
-      </w:pPr>
-      <w:r>
-        <w:t xml:space="preserve">Pengujian software diperlukan untuk memastikan aplikasi yang dibangun dapat berjalan sesuai </w:t>
-      </w:r>
-      <w:proofErr w:type="spellStart"/>
-      <w:r>
-        <w:t>fungsionalitasnya</w:t>
-      </w:r>
-      <w:proofErr w:type="spellEnd"/>
-      <w:r>
+        <w:ind w:left="589"/>
+      </w:pPr>
+      <w:r>
+        <w:t>Penarikan kesimpulan diambil berdasarkan hasil pengujian yang telah dilakukan</w:t>
+      </w:r>
+      <w:r>
+        <w:rPr>
+          <w:i/>
+          <w:iCs/>
+        </w:rPr>
         <w:t>.</w:t>
-      </w:r>
-    </w:p>
-    <w:p>
-      <w:pPr>
-        <w:pStyle w:val="ListParagraph"/>
-        <w:numPr>
-          <w:ilvl w:val="0"/>
-          <w:numId w:val="11"/>
-        </w:numPr>
-        <w:ind w:left="1134" w:hanging="283"/>
-        <w:rPr>
-          <w:rFonts w:cs="Times New Roman"/>
-          <w:szCs w:val="24"/>
-        </w:rPr>
-      </w:pPr>
-      <w:r>
-        <w:rPr>
-          <w:rFonts w:cs="Times New Roman"/>
-          <w:szCs w:val="24"/>
-        </w:rPr>
-        <w:t xml:space="preserve">Pengujian sistem rekomendasi </w:t>
-      </w:r>
-      <w:r>
-        <w:rPr>
-          <w:rFonts w:cs="Times New Roman"/>
-          <w:i/>
-          <w:iCs/>
-          <w:szCs w:val="24"/>
-        </w:rPr>
-        <w:t xml:space="preserve">Deep </w:t>
-      </w:r>
-      <w:r>
-        <w:rPr>
-          <w:rFonts w:cs="Times New Roman"/>
-          <w:i/>
-          <w:iCs/>
-          <w:szCs w:val="24"/>
-        </w:rPr>
-        <w:t>Collaborative Filtering</w:t>
-      </w:r>
-      <w:r>
-        <w:rPr>
-          <w:rFonts w:cs="Times New Roman"/>
-          <w:szCs w:val="24"/>
-        </w:rPr>
-        <w:t xml:space="preserve"> untuk mengukur keakuratan nilai rekomendasi dimana nilai dari hasil pengujian pada sistem rekomendasi akan menjadi nilai parameter akurat atau tidaknya rekomendasi yang diberikan kepada </w:t>
-      </w:r>
-      <w:r>
-        <w:rPr>
-          <w:rFonts w:cs="Times New Roman"/>
-          <w:i/>
-          <w:szCs w:val="24"/>
-        </w:rPr>
-        <w:t>user</w:t>
-      </w:r>
-      <w:r>
-        <w:rPr>
-          <w:rFonts w:cs="Times New Roman"/>
-          <w:szCs w:val="24"/>
-        </w:rPr>
-        <w:t>.</w:t>
-      </w:r>
-    </w:p>
-    <w:p>
-      <w:pPr>
-        <w:pStyle w:val="ListParagraph"/>
-        <w:numPr>
-          <w:ilvl w:val="0"/>
-          <w:numId w:val="11"/>
-        </w:numPr>
-        <w:ind w:left="1134" w:hanging="283"/>
-        <w:rPr>
-          <w:rFonts w:cs="Times New Roman"/>
-          <w:szCs w:val="24"/>
-        </w:rPr>
-      </w:pPr>
-      <w:r>
-        <w:rPr>
-          <w:rFonts w:cs="Times New Roman"/>
-          <w:szCs w:val="24"/>
-        </w:rPr>
-        <w:t>Pengujian fungsionalitas dari aplik</w:t>
-      </w:r>
-      <w:r>
-        <w:rPr>
-          <w:rFonts w:cs="Times New Roman"/>
-          <w:szCs w:val="24"/>
-        </w:rPr>
-        <w:t>a</w:t>
-      </w:r>
-      <w:r>
-        <w:rPr>
-          <w:rFonts w:cs="Times New Roman"/>
-          <w:szCs w:val="24"/>
-        </w:rPr>
-        <w:t xml:space="preserve">si perpustakaan, </w:t>
-      </w:r>
-      <w:r>
-        <w:rPr>
-          <w:rFonts w:cs="Times New Roman"/>
-          <w:szCs w:val="24"/>
-        </w:rPr>
-        <w:t xml:space="preserve">menggunakan metode </w:t>
-      </w:r>
-      <w:r>
-        <w:rPr>
-          <w:rFonts w:cs="Times New Roman"/>
-          <w:i/>
-          <w:iCs/>
-          <w:szCs w:val="24"/>
-        </w:rPr>
-        <w:t xml:space="preserve">Black Box Testing </w:t>
-      </w:r>
-      <w:r>
-        <w:rPr>
-          <w:rFonts w:cs="Times New Roman"/>
-          <w:szCs w:val="24"/>
-        </w:rPr>
-        <w:t xml:space="preserve">untuk menguji perangkat lunak </w:t>
-      </w:r>
-      <w:r>
-        <w:rPr>
-          <w:rFonts w:cs="Times New Roman"/>
-          <w:szCs w:val="24"/>
-        </w:rPr>
-        <w:t>apakah</w:t>
-      </w:r>
-      <w:r>
-        <w:rPr>
-          <w:rFonts w:cs="Times New Roman"/>
-          <w:szCs w:val="24"/>
-        </w:rPr>
-        <w:t xml:space="preserve"> hasil</w:t>
-      </w:r>
-      <w:r>
-        <w:rPr>
-          <w:rFonts w:cs="Times New Roman"/>
-          <w:szCs w:val="24"/>
-        </w:rPr>
-        <w:t>nya</w:t>
-      </w:r>
-      <w:r>
-        <w:rPr>
-          <w:rFonts w:cs="Times New Roman"/>
-          <w:szCs w:val="24"/>
-        </w:rPr>
-        <w:t xml:space="preserve"> sesuai dengan yang diharapkan.</w:t>
-      </w:r>
-    </w:p>
-    <w:p>
-      <w:pPr>
-        <w:pStyle w:val="ListParagraph"/>
-        <w:numPr>
-          <w:ilvl w:val="0"/>
-          <w:numId w:val="10"/>
-        </w:numPr>
-        <w:ind w:left="851" w:hanging="284"/>
-        <w:rPr>
-          <w:rFonts w:cs="Times New Roman"/>
-          <w:szCs w:val="24"/>
-        </w:rPr>
-      </w:pPr>
-      <w:r>
-        <w:rPr>
-          <w:rFonts w:cs="Times New Roman"/>
-          <w:szCs w:val="24"/>
-        </w:rPr>
-        <w:t>Kesimpulan hasil pengujian</w:t>
-      </w:r>
-    </w:p>
-    <w:p>
-      <w:pPr>
-        <w:ind w:left="851"/>
-      </w:pPr>
-      <w:r>
-        <w:t>Penarikan Kesimpulan yang diambil berdasarkan hasil pengujian yang dilakukan</w:t>
-      </w:r>
-      <w:r>
-        <w:t xml:space="preserve"> dengan metode </w:t>
-      </w:r>
-      <w:r>
-        <w:rPr>
-          <w:i/>
-          <w:iCs/>
-        </w:rPr>
-        <w:t>Deep Collaborative Filtering.</w:t>
       </w:r>
     </w:p>
     <w:p>
@@ -10521,8 +10469,8 @@
         <w:spacing w:line="256" w:lineRule="auto"/>
         <w:ind w:left="567" w:hanging="567"/>
       </w:pPr>
-      <w:bookmarkStart w:id="17" w:name="_Hlk69494700"/>
-      <w:bookmarkStart w:id="18" w:name="_Toc69581971"/>
+      <w:bookmarkStart w:id="17" w:name="_Toc69581971"/>
+      <w:bookmarkStart w:id="18" w:name="_Hlk69494700"/>
       <w:r>
         <w:rPr>
           <w:i/>
@@ -10530,7 +10478,7 @@
         </w:rPr>
         <w:t>E-book</w:t>
       </w:r>
-      <w:bookmarkEnd w:id="18"/>
+      <w:bookmarkEnd w:id="17"/>
     </w:p>
     <w:p>
       <w:r>
@@ -14115,7 +14063,7 @@
         </w:rPr>
         <w:t>.</w:t>
       </w:r>
-      <w:bookmarkEnd w:id="17"/>
+      <w:bookmarkEnd w:id="18"/>
     </w:p>
     <w:p>
       <w:pPr>
@@ -22287,7 +22235,18 @@
         <w:t xml:space="preserve"> </w:t>
       </w:r>
       <w:r>
-        <w:t xml:space="preserve">dapat dikalkulasikan dengan formula sebagai </w:t>
+        <w:t>dapat dik</w:t>
+      </w:r>
+      <w:r>
+        <w:tab/>
+      </w:r>
+      <w:proofErr w:type="spellStart"/>
+      <w:r>
+        <w:t>alkulasikan</w:t>
+      </w:r>
+      <w:proofErr w:type="spellEnd"/>
+      <w:r>
+        <w:t xml:space="preserve"> dengan formula sebagai </w:t>
       </w:r>
       <w:proofErr w:type="gramStart"/>
       <w:r>
@@ -42910,7 +42869,14 @@
                           <w:rFonts w:ascii="Cambria Math" w:hAnsi="Cambria Math" w:cs="Times New Roman"/>
                           <w:szCs w:val="24"/>
                         </w:rPr>
-                        <m:t>|ft-fˆt</m:t>
+                        <m:t>(</m:t>
+                      </m:r>
+                      <m:r>
+                        <w:rPr>
+                          <w:rFonts w:ascii="Cambria Math" w:hAnsi="Cambria Math" w:cs="Times New Roman"/>
+                          <w:szCs w:val="24"/>
+                        </w:rPr>
+                        <m:t>ft-fˆt</m:t>
                       </m:r>
                       <m:sSup>
                         <m:sSupPr>
@@ -42928,7 +42894,7 @@
                               <w:rFonts w:ascii="Cambria Math" w:hAnsi="Cambria Math" w:cs="Times New Roman"/>
                               <w:szCs w:val="24"/>
                             </w:rPr>
-                            <m:t>|</m:t>
+                            <m:t>)</m:t>
                           </m:r>
                         </m:e>
                         <m:sup>
@@ -43111,34 +43077,6 @@
         </w:rPr>
         <w:t>m = Jumlah periode peramalan</w:t>
       </w:r>
-    </w:p>
-    <w:p>
-      <w:pPr>
-        <w:pStyle w:val="ListParagraph"/>
-        <w:autoSpaceDE w:val="0"/>
-        <w:autoSpaceDN w:val="0"/>
-        <w:adjustRightInd w:val="0"/>
-        <w:ind w:left="567" w:firstLine="720"/>
-        <w:rPr>
-          <w:rFonts w:cs="Times New Roman"/>
-          <w:iCs/>
-          <w:szCs w:val="24"/>
-          <w:lang w:val="id-ID"/>
-        </w:rPr>
-      </w:pPr>
-    </w:p>
-    <w:p>
-      <w:pPr>
-        <w:pStyle w:val="ListParagraph"/>
-        <w:numPr>
-          <w:ilvl w:val="1"/>
-          <w:numId w:val="12"/>
-        </w:numPr>
-        <w:rPr>
-          <w:rFonts w:cs="Times New Roman"/>
-          <w:szCs w:val="24"/>
-        </w:rPr>
-      </w:pPr>
       <w:r>
         <w:rPr>
           <w:rFonts w:cs="Times New Roman"/>
@@ -47042,7 +46980,7 @@
         <w:ind w:left="720" w:hanging="360"/>
       </w:pPr>
     </w:lvl>
-    <w:lvl w:ilvl="1" w:tplc="04090019" w:tentative="1">
+    <w:lvl w:ilvl="1" w:tplc="04090019">
       <w:start w:val="1"/>
       <w:numFmt w:val="lowerLetter"/>
       <w:lvlText w:val="%2."/>

</xml_diff>

<commit_message>
Update File Skripsi Final
</commit_message>
<xml_diff>
--- a/BAB 1-2 Revisi Bimbingan.docx
+++ b/BAB 1-2 Revisi Bimbingan.docx
@@ -5480,6 +5480,7 @@
           <w:szCs w:val="24"/>
         </w:rPr>
       </w:pPr>
+      <w:bookmarkStart w:id="7" w:name="_Hlk70165476"/>
       <w:r>
         <w:rPr>
           <w:rFonts w:cs="Times New Roman"/>
@@ -5601,6 +5602,7 @@
           <w:id w:val="-1589834847"/>
           <w:citation/>
         </w:sdtPr>
+        <w:sdtEndPr/>
         <w:sdtContent>
           <w:r>
             <w:rPr>
@@ -5896,6 +5898,7 @@
           <w:id w:val="-1154445056"/>
           <w:citation/>
         </w:sdtPr>
+        <w:sdtEndPr/>
         <w:sdtContent>
           <w:r>
             <w:rPr>
@@ -6522,6 +6525,7 @@
           <w:id w:val="-1073964153"/>
           <w:citation/>
         </w:sdtPr>
+        <w:sdtEndPr/>
         <w:sdtContent>
           <w:r>
             <w:rPr>
@@ -6570,6 +6574,7 @@
         </w:rPr>
         <w:t>.</w:t>
       </w:r>
+      <w:bookmarkEnd w:id="7"/>
     </w:p>
     <w:p>
       <w:pPr>
@@ -7183,8 +7188,8 @@
           <w:szCs w:val="24"/>
         </w:rPr>
       </w:pPr>
-      <w:bookmarkStart w:id="7" w:name="_Toc50210259"/>
-      <w:bookmarkStart w:id="8" w:name="_Toc69581964"/>
+      <w:bookmarkStart w:id="8" w:name="_Toc50210259"/>
+      <w:bookmarkStart w:id="9" w:name="_Toc69581964"/>
       <w:r>
         <w:rPr>
           <w:rFonts w:cs="Times New Roman"/>
@@ -7192,8 +7197,8 @@
         </w:rPr>
         <w:t>Rumusan Masalah</w:t>
       </w:r>
-      <w:bookmarkEnd w:id="7"/>
       <w:bookmarkEnd w:id="8"/>
+      <w:bookmarkEnd w:id="9"/>
     </w:p>
     <w:p>
       <w:pPr>
@@ -7347,7 +7352,7 @@
           <w:szCs w:val="24"/>
         </w:rPr>
       </w:pPr>
-      <w:bookmarkStart w:id="9" w:name="_Toc69581965"/>
+      <w:bookmarkStart w:id="10" w:name="_Toc69581965"/>
       <w:r>
         <w:rPr>
           <w:rFonts w:cs="Times New Roman"/>
@@ -7355,7 +7360,7 @@
         </w:rPr>
         <w:t>Tujuan</w:t>
       </w:r>
-      <w:bookmarkEnd w:id="9"/>
+      <w:bookmarkEnd w:id="10"/>
     </w:p>
     <w:p>
       <w:r>
@@ -7594,7 +7599,7 @@
           <w:szCs w:val="24"/>
         </w:rPr>
       </w:pPr>
-      <w:bookmarkStart w:id="10" w:name="_Toc69581966"/>
+      <w:bookmarkStart w:id="11" w:name="_Toc69581966"/>
       <w:r>
         <w:rPr>
           <w:rFonts w:cs="Times New Roman"/>
@@ -7602,7 +7607,7 @@
         </w:rPr>
         <w:t>Manfaat</w:t>
       </w:r>
-      <w:bookmarkEnd w:id="10"/>
+      <w:bookmarkEnd w:id="11"/>
     </w:p>
     <w:p>
       <w:r>
@@ -7722,7 +7727,7 @@
           <w:szCs w:val="24"/>
         </w:rPr>
       </w:pPr>
-      <w:bookmarkStart w:id="11" w:name="_Toc69581967"/>
+      <w:bookmarkStart w:id="12" w:name="_Toc69581967"/>
       <w:r>
         <w:rPr>
           <w:rFonts w:cs="Times New Roman"/>
@@ -7730,7 +7735,7 @@
         </w:rPr>
         <w:t>Batasan Masalah</w:t>
       </w:r>
-      <w:bookmarkEnd w:id="11"/>
+      <w:bookmarkEnd w:id="12"/>
     </w:p>
     <w:p>
       <w:pPr>
@@ -7738,6 +7743,7 @@
           <w:u w:val="single"/>
         </w:rPr>
       </w:pPr>
+      <w:bookmarkStart w:id="13" w:name="_Hlk70166642"/>
       <w:r>
         <w:t xml:space="preserve">Batasan masalah pada </w:t>
       </w:r>
@@ -8933,7 +8939,6 @@
         </w:rPr>
         <w:t xml:space="preserve">, </w:t>
       </w:r>
-      <w:proofErr w:type="gramStart"/>
       <w:r>
         <w:rPr>
           <w:rStyle w:val="sc-fznmnq"/>
@@ -8954,24 +8959,7 @@
           <w:i/>
           <w:iCs/>
         </w:rPr>
-        <w:t xml:space="preserve"> </w:t>
-      </w:r>
-      <w:r>
-        <w:rPr>
-          <w:rStyle w:val="sc-fznmnq"/>
-          <w:i/>
-          <w:iCs/>
-        </w:rPr>
-        <w:t>file</w:t>
-      </w:r>
-      <w:proofErr w:type="gramEnd"/>
-      <w:r>
-        <w:rPr>
-          <w:rStyle w:val="sc-fznmnq"/>
-          <w:i/>
-          <w:iCs/>
-        </w:rPr>
-        <w:t xml:space="preserve"> </w:t>
+        <w:t xml:space="preserve">file </w:t>
       </w:r>
       <w:r>
         <w:rPr>
@@ -9087,7 +9075,28 @@
           <w:rFonts w:cs="Times New Roman"/>
           <w:szCs w:val="24"/>
         </w:rPr>
-        <w:t>Format dokumen yang digunakan pada aplikasi perpustakaan digital berupa</w:t>
+        <w:t xml:space="preserve">Format </w:t>
+      </w:r>
+      <w:r>
+        <w:rPr>
+          <w:rFonts w:cs="Times New Roman"/>
+          <w:szCs w:val="24"/>
+        </w:rPr>
+        <w:t>item</w:t>
+      </w:r>
+      <w:r>
+        <w:rPr>
+          <w:rFonts w:cs="Times New Roman"/>
+          <w:szCs w:val="24"/>
+        </w:rPr>
+        <w:t xml:space="preserve"> digital</w:t>
+      </w:r>
+      <w:r>
+        <w:rPr>
+          <w:rFonts w:cs="Times New Roman"/>
+          <w:szCs w:val="24"/>
+        </w:rPr>
+        <w:t xml:space="preserve"> yang digunakan berupa</w:t>
       </w:r>
       <w:r>
         <w:rPr>
@@ -9129,7 +9138,6 @@
           <w:iCs w:val="0"/>
           <w:sz w:val="26"/>
           <w:szCs w:val="26"/>
-          <w:highlight w:val="yellow"/>
         </w:rPr>
         <w:t>PDF</w:t>
       </w:r>
@@ -9141,80 +9149,17 @@
           <w:sz w:val="26"/>
           <w:szCs w:val="26"/>
         </w:rPr>
-        <w:t xml:space="preserve">) dan </w:t>
-      </w:r>
-      <w:r>
-        <w:rPr>
-          <w:rFonts w:cs="Times New Roman"/>
-          <w:i/>
-          <w:iCs/>
-          <w:szCs w:val="24"/>
-        </w:rPr>
-        <w:t>file Electronic Publication</w:t>
-      </w:r>
-      <w:r>
-        <w:rPr>
-          <w:rFonts w:cs="Times New Roman"/>
-          <w:szCs w:val="24"/>
-        </w:rPr>
-        <w:t xml:space="preserve"> </w:t>
-      </w:r>
-      <w:r>
-        <w:rPr>
-          <w:rFonts w:cs="Times New Roman"/>
-          <w:szCs w:val="24"/>
-        </w:rPr>
-        <w:t>(</w:t>
-      </w:r>
-      <w:r>
-        <w:rPr>
-          <w:rFonts w:cs="Times New Roman"/>
-          <w:szCs w:val="24"/>
-          <w:highlight w:val="yellow"/>
-        </w:rPr>
-        <w:t>EPUB</w:t>
-      </w:r>
-      <w:r>
-        <w:rPr>
-          <w:rFonts w:cs="Times New Roman"/>
-          <w:szCs w:val="24"/>
-        </w:rPr>
         <w:t>)</w:t>
       </w:r>
       <w:r>
         <w:rPr>
-          <w:rFonts w:cs="Times New Roman"/>
-          <w:szCs w:val="24"/>
-        </w:rPr>
-        <w:t xml:space="preserve"> dengan ukuran maksimal 1 (satu) </w:t>
-      </w:r>
-      <w:r>
-        <w:rPr>
-          <w:rFonts w:cs="Times New Roman"/>
-          <w:i/>
-          <w:iCs/>
-          <w:szCs w:val="24"/>
-          <w:highlight w:val="yellow"/>
-        </w:rPr>
-        <w:t>file</w:t>
-      </w:r>
-      <w:r>
-        <w:rPr>
-          <w:rFonts w:cs="Times New Roman"/>
-          <w:i/>
-          <w:iCs/>
-          <w:szCs w:val="24"/>
-          <w:highlight w:val="yellow"/>
-        </w:rPr>
-        <w:t xml:space="preserve"> </w:t>
-      </w:r>
-      <w:r>
-        <w:rPr>
-          <w:rFonts w:cs="Times New Roman"/>
-          <w:szCs w:val="24"/>
-          <w:highlight w:val="yellow"/>
-        </w:rPr>
-        <w:t>maksimal 50 MB (Megabyte).</w:t>
+          <w:rStyle w:val="Emphasis"/>
+          <w:i w:val="0"/>
+          <w:iCs w:val="0"/>
+          <w:sz w:val="26"/>
+          <w:szCs w:val="26"/>
+        </w:rPr>
+        <w:t>.</w:t>
       </w:r>
     </w:p>
     <w:p>
@@ -9235,40 +9180,10 @@
           <w:rFonts w:cs="Times New Roman"/>
           <w:szCs w:val="24"/>
         </w:rPr>
-        <w:t xml:space="preserve">Kriteria aturan dalam aplikasi perpustakaan digital tentang penggunaan materi data </w:t>
-      </w:r>
-      <w:proofErr w:type="gramStart"/>
-      <w:r>
-        <w:rPr>
-          <w:rFonts w:cs="Times New Roman"/>
-          <w:szCs w:val="24"/>
-        </w:rPr>
-        <w:t>digital</w:t>
-      </w:r>
-      <w:r>
-        <w:rPr>
-          <w:rFonts w:cs="Times New Roman"/>
-          <w:szCs w:val="24"/>
-        </w:rPr>
-        <w:t xml:space="preserve">  pada</w:t>
-      </w:r>
-      <w:proofErr w:type="gramEnd"/>
-      <w:r>
-        <w:rPr>
-          <w:rFonts w:cs="Times New Roman"/>
-          <w:szCs w:val="24"/>
-        </w:rPr>
-        <w:t xml:space="preserve"> aplikasi yang akan dikembangkan pada Tugas Akhir ini yaitu batas akhir penggunaan buku yaitu 1 minggu (7 hari) menggunakan model bisnis meminjam (rental) dengan ketentuan maksimal jumlah peminjaman aktif setiap user adalah </w:t>
-      </w:r>
-      <w:r>
-        <w:rPr>
-          <w:rFonts w:cs="Times New Roman"/>
-          <w:szCs w:val="24"/>
-          <w:highlight w:val="yellow"/>
-        </w:rPr>
-        <w:t>5 (lima) buku.</w:t>
+        <w:t>Kriteria aturan dalam aplikasi perpustakaan digital tentang peminjaman item digital yaitu, batas akhir penggunaan yaitu 1 minggu menggunakan model bisnis meminjam (rental) dengan ketentuan maksimal jumlah peminjaman aktif setiap user adalah 5 (lima) item.</w:t>
       </w:r>
     </w:p>
+    <w:bookmarkEnd w:id="13"/>
     <w:p>
       <w:pPr>
         <w:ind w:left="851" w:firstLine="0"/>
@@ -9291,12 +9206,13 @@
           <w:szCs w:val="24"/>
         </w:rPr>
       </w:pPr>
-      <w:bookmarkStart w:id="12" w:name="_Toc69581968"/>
-      <w:r>
-        <w:rPr>
-          <w:rFonts w:cs="Times New Roman"/>
-          <w:szCs w:val="24"/>
-        </w:rPr>
+      <w:bookmarkStart w:id="14" w:name="_Toc69581968"/>
+      <w:r>
+        <w:rPr>
+          <w:rFonts w:cs="Times New Roman"/>
+          <w:szCs w:val="24"/>
+        </w:rPr>
+        <w:lastRenderedPageBreak/>
         <w:t xml:space="preserve">Metodologi </w:t>
       </w:r>
       <w:r>
@@ -9313,7 +9229,7 @@
         </w:rPr>
         <w:t>engembangan Sistem</w:t>
       </w:r>
-      <w:bookmarkEnd w:id="12"/>
+      <w:bookmarkEnd w:id="14"/>
     </w:p>
     <w:p>
       <w:pPr>
@@ -9599,7 +9515,7 @@
         </w:rPr>
         <w:t>menggunakan Figma, pemodelan basis data menggunakan Microsoft Visio, perancangan basis data menggunakan ERD (</w:t>
       </w:r>
-      <w:bookmarkStart w:id="13" w:name="_Hlk62836089"/>
+      <w:bookmarkStart w:id="15" w:name="_Hlk62836089"/>
       <w:r>
         <w:rPr>
           <w:rFonts w:cs="Times New Roman"/>
@@ -9608,7 +9524,7 @@
         </w:rPr>
         <w:t>Entity Relationship Diagrams</w:t>
       </w:r>
-      <w:bookmarkEnd w:id="13"/>
+      <w:bookmarkEnd w:id="15"/>
       <w:r>
         <w:rPr>
           <w:rFonts w:cs="Times New Roman"/>
@@ -10171,7 +10087,7 @@
           <w:szCs w:val="24"/>
         </w:rPr>
       </w:pPr>
-      <w:bookmarkStart w:id="14" w:name="_Toc69581969"/>
+      <w:bookmarkStart w:id="16" w:name="_Toc69581969"/>
       <w:r>
         <w:rPr>
           <w:rFonts w:cs="Times New Roman"/>
@@ -10195,8 +10111,8 @@
         <w:br w:type="textWrapping" w:clear="all"/>
         <w:t>TINJAUAN PUSTAKA</w:t>
       </w:r>
-      <w:bookmarkStart w:id="15" w:name="_Hlk66699384"/>
-      <w:bookmarkEnd w:id="14"/>
+      <w:bookmarkStart w:id="17" w:name="_Hlk66699384"/>
+      <w:bookmarkEnd w:id="16"/>
     </w:p>
     <w:p>
       <w:pPr>
@@ -10207,15 +10123,15 @@
         </w:numPr>
         <w:ind w:left="567" w:hanging="567"/>
       </w:pPr>
-      <w:bookmarkStart w:id="16" w:name="_Toc69581970"/>
-      <w:bookmarkEnd w:id="15"/>
+      <w:bookmarkStart w:id="18" w:name="_Toc69581970"/>
+      <w:bookmarkEnd w:id="17"/>
       <w:r>
         <w:t xml:space="preserve">Perpustakaan </w:t>
       </w:r>
       <w:r>
         <w:t>Digital</w:t>
       </w:r>
-      <w:bookmarkEnd w:id="16"/>
+      <w:bookmarkEnd w:id="18"/>
     </w:p>
     <w:p>
       <w:r>
@@ -10409,14 +10325,7 @@
           <w:i/>
           <w:iCs/>
         </w:rPr>
-        <w:t>h</w:t>
-      </w:r>
-      <w:r>
-        <w:rPr>
-          <w:i/>
-          <w:iCs/>
-        </w:rPr>
-        <w:t>ybrid systems</w:t>
+        <w:t>hybrid systems</w:t>
       </w:r>
       <w:r>
         <w:t>. Sistem ini bekerja be</w:t>
@@ -10516,8 +10425,8 @@
         <w:spacing w:line="256" w:lineRule="auto"/>
         <w:ind w:left="567" w:hanging="567"/>
       </w:pPr>
-      <w:bookmarkStart w:id="17" w:name="_Toc69581971"/>
-      <w:bookmarkStart w:id="18" w:name="_Hlk69494700"/>
+      <w:bookmarkStart w:id="19" w:name="_Toc69581971"/>
+      <w:bookmarkStart w:id="20" w:name="_Hlk69494700"/>
       <w:r>
         <w:rPr>
           <w:i/>
@@ -10525,7 +10434,7 @@
         </w:rPr>
         <w:t>E-book</w:t>
       </w:r>
-      <w:bookmarkEnd w:id="17"/>
+      <w:bookmarkEnd w:id="19"/>
     </w:p>
     <w:p>
       <w:r>
@@ -10722,11 +10631,11 @@
         <w:spacing w:line="256" w:lineRule="auto"/>
         <w:ind w:left="567" w:hanging="567"/>
       </w:pPr>
-      <w:bookmarkStart w:id="19" w:name="_Toc69581972"/>
+      <w:bookmarkStart w:id="21" w:name="_Toc69581972"/>
       <w:r>
         <w:t>Format E-book</w:t>
       </w:r>
-      <w:bookmarkEnd w:id="19"/>
+      <w:bookmarkEnd w:id="21"/>
     </w:p>
     <w:p>
       <w:pPr>
@@ -11155,16 +11064,16 @@
         </w:numPr>
         <w:ind w:left="567" w:hanging="567"/>
       </w:pPr>
-      <w:bookmarkStart w:id="20" w:name="_Toc69357209"/>
-      <w:bookmarkStart w:id="21" w:name="_Toc69581973"/>
+      <w:bookmarkStart w:id="22" w:name="_Toc69357209"/>
+      <w:bookmarkStart w:id="23" w:name="_Toc69581973"/>
       <w:r>
         <w:t>Klasifikasi</w:t>
       </w:r>
       <w:r>
         <w:t xml:space="preserve"> Buku pada Perpustakaan</w:t>
       </w:r>
-      <w:bookmarkEnd w:id="20"/>
-      <w:bookmarkEnd w:id="21"/>
+      <w:bookmarkEnd w:id="22"/>
+      <w:bookmarkEnd w:id="23"/>
     </w:p>
     <w:p>
       <w:pPr>
@@ -11358,7 +11267,7 @@
       <w:pPr>
         <w:pStyle w:val="Caption"/>
       </w:pPr>
-      <w:bookmarkStart w:id="22" w:name="_Toc69357013"/>
+      <w:bookmarkStart w:id="24" w:name="_Toc69357013"/>
       <w:r>
         <w:t>Table 2.</w:t>
       </w:r>
@@ -11392,7 +11301,7 @@
       <w:r>
         <w:t xml:space="preserve"> 23</w:t>
       </w:r>
-      <w:bookmarkEnd w:id="22"/>
+      <w:bookmarkEnd w:id="24"/>
     </w:p>
     <w:p>
       <w:pPr>
@@ -12764,7 +12673,7 @@
       <w:pPr>
         <w:pStyle w:val="Caption"/>
       </w:pPr>
-      <w:bookmarkStart w:id="23" w:name="_Toc69357014"/>
+      <w:bookmarkStart w:id="25" w:name="_Toc69357014"/>
       <w:r>
         <w:lastRenderedPageBreak/>
         <w:t>Table 2.</w:t>
@@ -12790,7 +12699,7 @@
       <w:r>
         <w:t xml:space="preserve"> Kelas Utama Universal Decimal Classification</w:t>
       </w:r>
-      <w:bookmarkEnd w:id="23"/>
+      <w:bookmarkEnd w:id="25"/>
     </w:p>
     <w:p>
       <w:pPr>
@@ -14111,7 +14020,7 @@
         </w:rPr>
         <w:t>.</w:t>
       </w:r>
-      <w:bookmarkEnd w:id="18"/>
+      <w:bookmarkEnd w:id="20"/>
     </w:p>
     <w:p>
       <w:pPr>
@@ -14126,7 +14035,7 @@
           <w:szCs w:val="24"/>
         </w:rPr>
       </w:pPr>
-      <w:bookmarkStart w:id="24" w:name="_Toc69581974"/>
+      <w:bookmarkStart w:id="26" w:name="_Toc69581974"/>
       <w:r>
         <w:rPr>
           <w:rFonts w:cs="Times New Roman"/>
@@ -14134,7 +14043,7 @@
         </w:rPr>
         <w:t>Sistem Rekomendasi</w:t>
       </w:r>
-      <w:bookmarkEnd w:id="24"/>
+      <w:bookmarkEnd w:id="26"/>
     </w:p>
     <w:p>
       <w:r>
@@ -14390,7 +14299,7 @@
         <w:ind w:firstLine="0"/>
         <w:jc w:val="center"/>
       </w:pPr>
-      <w:bookmarkStart w:id="25" w:name="_Toc69357132"/>
+      <w:bookmarkStart w:id="27" w:name="_Toc69357132"/>
       <w:r>
         <w:t xml:space="preserve">Gambar 2. </w:t>
       </w:r>
@@ -14420,7 +14329,7 @@
         </w:rPr>
         <w:t>Matrix factorization-based</w:t>
       </w:r>
-      <w:bookmarkEnd w:id="25"/>
+      <w:bookmarkEnd w:id="27"/>
     </w:p>
     <w:p>
       <w:pPr>
@@ -14772,11 +14681,11 @@
         </w:numPr>
         <w:ind w:left="567" w:hanging="567"/>
       </w:pPr>
-      <w:bookmarkStart w:id="26" w:name="_Toc69581975"/>
+      <w:bookmarkStart w:id="28" w:name="_Toc69581975"/>
       <w:r>
         <w:t>Content-based recommendation</w:t>
       </w:r>
-      <w:bookmarkEnd w:id="26"/>
+      <w:bookmarkEnd w:id="28"/>
     </w:p>
     <w:p>
       <w:pPr>
@@ -18127,7 +18036,7 @@
         </w:numPr>
         <w:ind w:left="567" w:hanging="567"/>
       </w:pPr>
-      <w:bookmarkStart w:id="27" w:name="_Toc69581976"/>
+      <w:bookmarkStart w:id="29" w:name="_Toc69581976"/>
       <w:r>
         <w:t xml:space="preserve">Collaborative </w:t>
       </w:r>
@@ -18137,7 +18046,7 @@
       <w:r>
         <w:t>ecommendations</w:t>
       </w:r>
-      <w:bookmarkEnd w:id="27"/>
+      <w:bookmarkEnd w:id="29"/>
     </w:p>
     <w:p>
       <w:r>
@@ -18461,11 +18370,11 @@
         </w:numPr>
         <w:ind w:left="567" w:hanging="567"/>
       </w:pPr>
-      <w:bookmarkStart w:id="28" w:name="_Toc69581977"/>
+      <w:bookmarkStart w:id="30" w:name="_Toc69581977"/>
       <w:r>
         <w:t>Hybrid approaches</w:t>
       </w:r>
-      <w:bookmarkEnd w:id="28"/>
+      <w:bookmarkEnd w:id="30"/>
     </w:p>
     <w:p>
       <w:pPr>
@@ -19168,7 +19077,7 @@
           <w:lang w:val="en-ID"/>
         </w:rPr>
       </w:pPr>
-      <w:bookmarkStart w:id="29" w:name="_Toc69581978"/>
+      <w:bookmarkStart w:id="31" w:name="_Toc69581978"/>
       <w:r>
         <w:rPr>
           <w:rFonts w:cs="Times New Roman"/>
@@ -19177,7 +19086,7 @@
         </w:rPr>
         <w:t>Collaborative Filtering</w:t>
       </w:r>
-      <w:bookmarkEnd w:id="29"/>
+      <w:bookmarkEnd w:id="31"/>
     </w:p>
     <w:p>
       <w:pPr>
@@ -20041,7 +19950,7 @@
           <w:i/>
         </w:rPr>
       </w:pPr>
-      <w:bookmarkStart w:id="30" w:name="_Toc69357015"/>
+      <w:bookmarkStart w:id="32" w:name="_Toc69357015"/>
       <w:r>
         <w:t>Table 2.</w:t>
       </w:r>
@@ -20096,7 +20005,7 @@
         </w:rPr>
         <w:t>Collaborative Filtering</w:t>
       </w:r>
-      <w:bookmarkEnd w:id="30"/>
+      <w:bookmarkEnd w:id="32"/>
       <w:r>
         <w:rPr>
           <w:i/>
@@ -23314,7 +23223,7 @@
           <w:lang w:val="en-ID"/>
         </w:rPr>
       </w:pPr>
-      <w:bookmarkStart w:id="31" w:name="_Toc69581979"/>
+      <w:bookmarkStart w:id="33" w:name="_Toc69581979"/>
       <w:r>
         <w:rPr>
           <w:rFonts w:cs="Times New Roman"/>
@@ -23323,7 +23232,7 @@
         </w:rPr>
         <w:t>Matrix Factorization</w:t>
       </w:r>
-      <w:bookmarkEnd w:id="31"/>
+      <w:bookmarkEnd w:id="33"/>
     </w:p>
     <w:p>
       <w:pPr>
@@ -23333,6 +23242,7 @@
           <w:lang w:val="en-ID"/>
         </w:rPr>
       </w:pPr>
+      <w:bookmarkStart w:id="34" w:name="_Hlk70167279"/>
       <w:r>
         <w:rPr>
           <w:rFonts w:cs="Times New Roman"/>
@@ -23592,7 +23502,16 @@
           <w:szCs w:val="24"/>
           <w:lang w:val="en-ID"/>
         </w:rPr>
-        <w:t xml:space="preserve">. </w:t>
+        <w:t>.</w:t>
+      </w:r>
+      <w:bookmarkEnd w:id="34"/>
+      <w:r>
+        <w:rPr>
+          <w:rFonts w:cs="Times New Roman"/>
+          <w:szCs w:val="24"/>
+          <w:lang w:val="en-ID"/>
+        </w:rPr>
+        <w:t xml:space="preserve"> </w:t>
       </w:r>
     </w:p>
     <w:p>
@@ -23602,7 +23521,7 @@
           <w:i/>
         </w:rPr>
       </w:pPr>
-      <w:bookmarkStart w:id="32" w:name="_Toc69357016"/>
+      <w:bookmarkStart w:id="35" w:name="_Toc69357016"/>
       <w:r>
         <w:t>Table 2.</w:t>
       </w:r>
@@ -23648,7 +23567,7 @@
         </w:rPr>
         <w:t>item</w:t>
       </w:r>
-      <w:bookmarkEnd w:id="32"/>
+      <w:bookmarkEnd w:id="35"/>
     </w:p>
     <w:tbl>
       <w:tblPr>
@@ -24942,6 +24861,7 @@
           <w:lang w:val="en-ID"/>
         </w:rPr>
       </w:pPr>
+      <w:bookmarkStart w:id="36" w:name="_Hlk70167319"/>
       <w:r>
         <w:rPr>
           <w:lang w:val="en-ID"/>
@@ -25392,6 +25312,7 @@
         </w:rPr>
         <w:t>.</w:t>
       </w:r>
+      <w:bookmarkEnd w:id="36"/>
     </w:p>
     <w:p>
       <w:pPr>
@@ -25407,7 +25328,7 @@
           <w:lang w:val="en-ID"/>
         </w:rPr>
       </w:pPr>
-      <w:bookmarkStart w:id="33" w:name="_Toc69581980"/>
+      <w:bookmarkStart w:id="37" w:name="_Toc69581980"/>
       <w:r>
         <w:rPr>
           <w:rFonts w:cs="Times New Roman"/>
@@ -25416,7 +25337,7 @@
         </w:rPr>
         <w:t>Deep Collaborative Filtering</w:t>
       </w:r>
-      <w:bookmarkEnd w:id="33"/>
+      <w:bookmarkEnd w:id="37"/>
     </w:p>
     <w:p>
       <w:pPr>
@@ -25425,6 +25346,7 @@
           <w:szCs w:val="24"/>
         </w:rPr>
       </w:pPr>
+      <w:bookmarkStart w:id="38" w:name="_Hlk70167801"/>
       <w:r>
         <w:rPr>
           <w:rFonts w:cs="Times New Roman"/>
@@ -25756,7 +25678,16 @@
           <w:i/>
           <w:szCs w:val="24"/>
         </w:rPr>
-        <w:t xml:space="preserve">deep models </w:t>
+        <w:t>deep models</w:t>
+      </w:r>
+      <w:bookmarkEnd w:id="38"/>
+      <w:r>
+        <w:rPr>
+          <w:rFonts w:cs="Times New Roman"/>
+          <w:i/>
+          <w:szCs w:val="24"/>
+        </w:rPr>
+        <w:t xml:space="preserve"> </w:t>
       </w:r>
       <w:sdt>
         <w:sdtPr>
@@ -27176,7 +27107,7 @@
           <w:rFonts w:cs="Times New Roman"/>
         </w:rPr>
       </w:pPr>
-      <w:bookmarkStart w:id="34" w:name="_Toc69581981"/>
+      <w:bookmarkStart w:id="39" w:name="_Toc69581981"/>
       <w:r>
         <w:rPr>
           <w:rFonts w:cs="Times New Roman"/>
@@ -27189,7 +27120,7 @@
         </w:rPr>
         <w:t xml:space="preserve"> dari rating dan side information</w:t>
       </w:r>
-      <w:bookmarkEnd w:id="34"/>
+      <w:bookmarkEnd w:id="39"/>
     </w:p>
     <w:p>
       <w:pPr>
@@ -27198,6 +27129,7 @@
           <w:szCs w:val="24"/>
         </w:rPr>
       </w:pPr>
+      <w:bookmarkStart w:id="40" w:name="_Hlk70167884"/>
       <w:r>
         <w:rPr>
           <w:rFonts w:cs="Times New Roman"/>
@@ -27408,7 +27340,15 @@
           <w:rFonts w:cs="Times New Roman"/>
           <w:szCs w:val="24"/>
         </w:rPr>
-        <w:t xml:space="preserve"> dengan rumus berikut: </w:t>
+        <w:t xml:space="preserve"> dengan rumus berikut:</w:t>
+      </w:r>
+      <w:bookmarkEnd w:id="40"/>
+      <w:r>
+        <w:rPr>
+          <w:rFonts w:cs="Times New Roman"/>
+          <w:szCs w:val="24"/>
+        </w:rPr>
+        <w:t xml:space="preserve"> </w:t>
       </w:r>
     </w:p>
     <w:p>
@@ -27729,6 +27669,7 @@
           <w:szCs w:val="24"/>
         </w:rPr>
       </w:pPr>
+      <w:bookmarkStart w:id="41" w:name="_Hlk70167902"/>
       <w:r>
         <w:rPr>
           <w:rFonts w:cs="Times New Roman"/>
@@ -27883,7 +27824,15 @@
           <w:rFonts w:cs="Times New Roman"/>
           <w:szCs w:val="24"/>
         </w:rPr>
-        <w:t xml:space="preserve"> dengan faktor laten </w:t>
+        <w:t xml:space="preserve"> dengan faktor laten</w:t>
+      </w:r>
+      <w:bookmarkEnd w:id="41"/>
+      <w:r>
+        <w:rPr>
+          <w:rFonts w:cs="Times New Roman"/>
+          <w:szCs w:val="24"/>
+        </w:rPr>
+        <w:t xml:space="preserve"> </w:t>
       </w:r>
       <w:sdt>
         <w:sdtPr>
@@ -27955,7 +27904,7 @@
           <w:rFonts w:cs="Times New Roman"/>
         </w:rPr>
       </w:pPr>
-      <w:bookmarkStart w:id="35" w:name="_Toc69581982"/>
+      <w:bookmarkStart w:id="42" w:name="_Toc69581982"/>
       <w:r>
         <w:rPr>
           <w:rFonts w:cs="Times New Roman"/>
@@ -27968,9 +27917,10 @@
         </w:rPr>
         <w:t>Data Pada Deep Collaborative Filtering</w:t>
       </w:r>
-      <w:bookmarkEnd w:id="35"/>
+      <w:bookmarkEnd w:id="42"/>
     </w:p>
     <w:p>
+      <w:bookmarkStart w:id="43" w:name="_Hlk70168023"/>
       <w:r>
         <w:t>Normal</w:t>
       </w:r>
@@ -28008,24 +27958,13 @@
         <w:t>. Normalisasi</w:t>
       </w:r>
       <w:r>
-        <w:t xml:space="preserve"> dilakukan dengan </w:t>
-      </w:r>
-      <w:proofErr w:type="gramStart"/>
-      <w:r>
-        <w:t>menggunakan  </w:t>
-      </w:r>
-      <w:r>
-        <w:rPr>
-          <w:i/>
-        </w:rPr>
-        <w:t>zero</w:t>
-      </w:r>
-      <w:proofErr w:type="gramEnd"/>
-      <w:r>
-        <w:rPr>
-          <w:i/>
-        </w:rPr>
-        <w:t>-mean normalization</w:t>
+        <w:t xml:space="preserve"> dilakukan dengan menggunakan </w:t>
+      </w:r>
+      <w:r>
+        <w:rPr>
+          <w:i/>
+        </w:rPr>
+        <w:t>zero-mean normalization</w:t>
       </w:r>
       <w:r>
         <w:t xml:space="preserve">. Nilai </w:t>
@@ -28079,13 +28018,14 @@
       <w:r>
         <w:t>.</w:t>
       </w:r>
+      <w:bookmarkEnd w:id="43"/>
     </w:p>
     <w:p>
       <w:pPr>
         <w:ind w:firstLine="0"/>
         <w:jc w:val="center"/>
       </w:pPr>
-      <w:bookmarkStart w:id="36" w:name="_Toc69357017"/>
+      <w:bookmarkStart w:id="44" w:name="_Toc69357017"/>
       <w:r>
         <w:t>Table 2.</w:t>
       </w:r>
@@ -28103,7 +28043,7 @@
       <w:r>
         <w:t>Data Sebelum Normalisasi</w:t>
       </w:r>
-      <w:bookmarkEnd w:id="36"/>
+      <w:bookmarkEnd w:id="44"/>
     </w:p>
     <w:tbl>
       <w:tblPr>
@@ -32519,7 +32459,7 @@
       <w:pPr>
         <w:pStyle w:val="Caption"/>
       </w:pPr>
-      <w:bookmarkStart w:id="37" w:name="_Toc69357018"/>
+      <w:bookmarkStart w:id="45" w:name="_Toc69357018"/>
       <w:r>
         <w:t>Table 2.</w:t>
       </w:r>
@@ -32550,7 +32490,7 @@
       <w:r>
         <w:t>Data Setelah Normalisasi</w:t>
       </w:r>
-      <w:bookmarkEnd w:id="37"/>
+      <w:bookmarkEnd w:id="45"/>
     </w:p>
     <w:tbl>
       <w:tblPr>
@@ -36969,19 +36909,20 @@
           <w:rFonts w:cs="Times New Roman"/>
         </w:rPr>
       </w:pPr>
-      <w:bookmarkStart w:id="38" w:name="_Toc69581983"/>
+      <w:bookmarkStart w:id="46" w:name="_Toc69581983"/>
       <w:r>
         <w:rPr>
           <w:rFonts w:cs="Times New Roman"/>
         </w:rPr>
         <w:t>Mendapatkan Latent Factor dari User dan Item</w:t>
       </w:r>
-      <w:bookmarkEnd w:id="38"/>
+      <w:bookmarkEnd w:id="46"/>
     </w:p>
     <w:p>
       <w:pPr>
         <w:ind w:firstLine="0"/>
       </w:pPr>
+      <w:bookmarkStart w:id="47" w:name="_Hlk70168069"/>
       <w:r>
         <w:rPr>
           <w:i/>
@@ -37069,6 +37010,7 @@
       <w:r>
         <w:t>.</w:t>
       </w:r>
+      <w:bookmarkEnd w:id="47"/>
     </w:p>
     <w:p>
       <w:pPr>
@@ -39469,6 +39411,7 @@
       <w:r>
         <w:t xml:space="preserve">e. Update </w:t>
       </w:r>
+      <w:bookmarkStart w:id="48" w:name="_Hlk70168517"/>
       <w:proofErr w:type="spellStart"/>
       <w:r>
         <w:t>u</w:t>
@@ -39499,6 +39442,7 @@
         </w:rPr>
         <w:t>j</w:t>
       </w:r>
+      <w:bookmarkEnd w:id="48"/>
       <w:proofErr w:type="spellEnd"/>
     </w:p>
     <w:p>
@@ -41292,14 +41236,14 @@
           <w:rFonts w:cs="Times New Roman"/>
         </w:rPr>
       </w:pPr>
-      <w:bookmarkStart w:id="39" w:name="_Toc69581984"/>
+      <w:bookmarkStart w:id="49" w:name="_Toc69581984"/>
       <w:r>
         <w:rPr>
           <w:rFonts w:cs="Times New Roman"/>
         </w:rPr>
         <w:t>Pengujian Perangkat Lunak dan Pengujian Keakuratan Hasil Rekomendasi</w:t>
       </w:r>
-      <w:bookmarkEnd w:id="39"/>
+      <w:bookmarkEnd w:id="49"/>
       <w:r>
         <w:rPr>
           <w:rFonts w:cs="Times New Roman"/>
@@ -41313,6 +41257,7 @@
           <w:lang w:val="id-ID"/>
         </w:rPr>
       </w:pPr>
+      <w:bookmarkStart w:id="50" w:name="_Hlk70168654"/>
       <w:r>
         <w:t>Perangkat lunak memiliki bug</w:t>
       </w:r>
@@ -41474,6 +41419,7 @@
         </w:rPr>
         <w:t xml:space="preserve"> Terdapat 2 pengujian yang akan dilakukan antara lain:</w:t>
       </w:r>
+      <w:bookmarkEnd w:id="50"/>
     </w:p>
     <w:p>
       <w:pPr>
@@ -41487,7 +41433,7 @@
           <w:iCs/>
         </w:rPr>
       </w:pPr>
-      <w:bookmarkStart w:id="40" w:name="_Toc69581985"/>
+      <w:bookmarkStart w:id="51" w:name="_Toc69581985"/>
       <w:r>
         <w:t xml:space="preserve">Pengujian Perangkat Lunak dengan </w:t>
       </w:r>
@@ -41497,7 +41443,7 @@
         </w:rPr>
         <w:t>Black Box Testing</w:t>
       </w:r>
-      <w:bookmarkEnd w:id="40"/>
+      <w:bookmarkEnd w:id="51"/>
     </w:p>
     <w:p>
       <w:pPr>
@@ -41505,6 +41451,7 @@
           <w:lang w:val="id-ID"/>
         </w:rPr>
       </w:pPr>
+      <w:bookmarkStart w:id="52" w:name="_Hlk70168819"/>
       <w:r>
         <w:rPr>
           <w:i/>
@@ -41802,12 +41749,13 @@
         </w:rPr>
         <w:t>.</w:t>
       </w:r>
+      <w:bookmarkEnd w:id="52"/>
     </w:p>
     <w:p>
       <w:pPr>
         <w:pStyle w:val="Heading3"/>
       </w:pPr>
-      <w:bookmarkStart w:id="41" w:name="_Toc69581986"/>
+      <w:bookmarkStart w:id="53" w:name="_Toc69581986"/>
       <w:r>
         <w:rPr>
           <w:lang w:val="id-ID"/>
@@ -41830,7 +41778,7 @@
       <w:r>
         <w:t>Pengujian Keakuratan Hasil Rekomendasi</w:t>
       </w:r>
-      <w:bookmarkEnd w:id="41"/>
+      <w:bookmarkEnd w:id="53"/>
     </w:p>
     <w:p>
       <w:pPr>
@@ -41839,6 +41787,7 @@
           <w:lang w:val="id-ID"/>
         </w:rPr>
       </w:pPr>
+      <w:bookmarkStart w:id="54" w:name="_Hlk70169544"/>
       <w:r>
         <w:t>Sistem rekomendasi diimplemen</w:t>
       </w:r>
@@ -42070,6 +42019,7 @@
         </w:rPr>
         <w:t xml:space="preserve"> sebenarnya dari prediksi sistem pemberi rekomendasi</w:t>
       </w:r>
+      <w:bookmarkEnd w:id="54"/>
       <w:r>
         <w:rPr>
           <w:iCs/>
@@ -42145,7 +42095,7 @@
           <w:bCs/>
         </w:rPr>
       </w:pPr>
-      <w:bookmarkStart w:id="42" w:name="_Toc69581987"/>
+      <w:bookmarkStart w:id="55" w:name="_Toc69581987"/>
       <w:r>
         <w:rPr>
           <w:b/>
@@ -42153,7 +42103,7 @@
         </w:rPr>
         <w:t>Mean Absolute Error (MAE)</w:t>
       </w:r>
-      <w:bookmarkEnd w:id="42"/>
+      <w:bookmarkEnd w:id="55"/>
     </w:p>
     <w:p>
       <w:pPr>
@@ -42501,14 +42451,14 @@
         </w:numPr>
         <w:ind w:left="1134" w:hanging="283"/>
       </w:pPr>
-      <w:bookmarkStart w:id="43" w:name="_Toc69581988"/>
+      <w:bookmarkStart w:id="56" w:name="_Toc69581988"/>
       <w:r>
         <w:rPr>
           <w:rStyle w:val="Heading3Char"/>
         </w:rPr>
         <w:t>Root Mean Square Error (RMSE)</w:t>
       </w:r>
-      <w:bookmarkEnd w:id="43"/>
+      <w:bookmarkEnd w:id="56"/>
     </w:p>
     <w:p>
       <w:pPr>
@@ -43089,7 +43039,7 @@
         <w:br w:type="page"/>
       </w:r>
     </w:p>
-    <w:bookmarkStart w:id="44" w:name="_Toc69581989" w:displacedByCustomXml="next"/>
+    <w:bookmarkStart w:id="57" w:name="_Toc69581989" w:displacedByCustomXml="next"/>
     <w:sdt>
       <w:sdtPr>
         <w:rPr>
@@ -43128,7 +43078,7 @@
             </w:rPr>
             <w:t>DAFTAR PUSTAKA</w:t>
           </w:r>
-          <w:bookmarkEnd w:id="44"/>
+          <w:bookmarkEnd w:id="57"/>
           <w:r>
             <w:rPr>
               <w:rFonts w:cs="Times New Roman"/>

</xml_diff>